<commit_message>
update create inventory.md, update user manual, create visualizer script
</commit_message>
<xml_diff>
--- a/Docs/Manuals/UserManual_RootDataLogger.docx
+++ b/Docs/Manuals/UserManual_RootDataLogger.docx
@@ -15,11 +15,69 @@
       </w:pPr>
       <w:r>
         <w:rPr>
+          <w:sz w:val="40"/>
+          <w:szCs w:val="44"/>
+          <w:lang w:val="en-US"/>
+        </w:rPr>
+        <w:t xml:space="preserve">User Manual </w:t>
+      </w:r>
+      <w:r>
+        <w:rPr>
           <w:sz w:val="36"/>
           <w:szCs w:val="40"/>
           <w:lang w:val="en-US"/>
         </w:rPr>
-        <w:t xml:space="preserve">User Manual </w:t>
+        <w:br/>
+      </w:r>
+      <w:proofErr w:type="spellStart"/>
+      <w:r>
+        <w:rPr>
+          <w:sz w:val="24"/>
+          <w:szCs w:val="28"/>
+          <w:lang w:val="en-US"/>
+        </w:rPr>
+        <w:t>ROOT</w:t>
+      </w:r>
+      <w:r>
+        <w:rPr>
+          <w:sz w:val="24"/>
+          <w:szCs w:val="28"/>
+          <w:lang w:val="en-US"/>
+        </w:rPr>
+        <w:t>Data</w:t>
+      </w:r>
+      <w:r>
+        <w:rPr>
+          <w:sz w:val="24"/>
+          <w:szCs w:val="28"/>
+          <w:lang w:val="en-US"/>
+        </w:rPr>
+        <w:t>Logger</w:t>
+      </w:r>
+      <w:proofErr w:type="spellEnd"/>
+      <w:r>
+        <w:rPr>
+          <w:sz w:val="24"/>
+          <w:szCs w:val="28"/>
+          <w:lang w:val="en-US"/>
+        </w:rPr>
+        <w:t xml:space="preserve"> I</w:t>
+      </w:r>
+      <w:r>
+        <w:rPr>
+          <w:sz w:val="24"/>
+          <w:szCs w:val="28"/>
+          <w:lang w:val="en-US"/>
+        </w:rPr>
+        <w:t xml:space="preserve"> &amp; II</w:t>
+      </w:r>
+      <w:r>
+        <w:rPr>
+          <w:sz w:val="24"/>
+          <w:szCs w:val="28"/>
+          <w:lang w:val="en-US"/>
+        </w:rPr>
+        <w:tab/>
       </w:r>
       <w:r>
         <w:rPr>
@@ -27,56 +85,6 @@
           <w:szCs w:val="40"/>
           <w:lang w:val="en-US"/>
         </w:rPr>
-        <w:br/>
-      </w:r>
-      <w:proofErr w:type="spellStart"/>
-      <w:r>
-        <w:rPr>
-          <w:sz w:val="24"/>
-          <w:szCs w:val="28"/>
-          <w:lang w:val="en-US"/>
-        </w:rPr>
-        <w:t>ROOT</w:t>
-      </w:r>
-      <w:r>
-        <w:rPr>
-          <w:sz w:val="24"/>
-          <w:szCs w:val="28"/>
-          <w:lang w:val="en-US"/>
-        </w:rPr>
-        <w:t>Data</w:t>
-      </w:r>
-      <w:r>
-        <w:rPr>
-          <w:sz w:val="24"/>
-          <w:szCs w:val="28"/>
-          <w:lang w:val="en-US"/>
-        </w:rPr>
-        <w:t>Logger</w:t>
-      </w:r>
-      <w:proofErr w:type="spellEnd"/>
-      <w:r>
-        <w:rPr>
-          <w:sz w:val="24"/>
-          <w:szCs w:val="28"/>
-          <w:lang w:val="en-US"/>
-        </w:rPr>
-        <w:t xml:space="preserve"> I</w:t>
-      </w:r>
-      <w:r>
-        <w:rPr>
-          <w:sz w:val="24"/>
-          <w:szCs w:val="28"/>
-          <w:lang w:val="en-US"/>
-        </w:rPr>
-        <w:t xml:space="preserve"> &amp; II</w:t>
-      </w:r>
-      <w:r>
-        <w:rPr>
-          <w:sz w:val="24"/>
-          <w:szCs w:val="28"/>
-          <w:lang w:val="en-US"/>
-        </w:rPr>
         <w:tab/>
       </w:r>
       <w:r>
@@ -105,14 +113,6 @@
       </w:r>
       <w:r>
         <w:rPr>
-          <w:sz w:val="36"/>
-          <w:szCs w:val="40"/>
-          <w:lang w:val="en-US"/>
-        </w:rPr>
-        <w:tab/>
-      </w:r>
-      <w:r>
-        <w:rPr>
           <w:sz w:val="24"/>
           <w:szCs w:val="24"/>
           <w:lang w:val="en-US"/>
@@ -211,64 +211,29 @@
           <w:szCs w:val="22"/>
           <w:lang w:val="en-US"/>
         </w:rPr>
-        <w:t xml:space="preserve">Always use a 12 V battery. </w:t>
-      </w:r>
-      <w:r>
-        <w:rPr>
-          <w:sz w:val="22"/>
-          <w:szCs w:val="22"/>
-          <w:lang w:val="en-US"/>
-        </w:rPr>
-        <w:t xml:space="preserve">Depending on the type of </w:t>
-      </w:r>
-      <w:r>
-        <w:rPr>
-          <w:sz w:val="22"/>
-          <w:szCs w:val="22"/>
-          <w:lang w:val="en-US"/>
-        </w:rPr>
-        <w:t xml:space="preserve">the </w:t>
-      </w:r>
-      <w:r>
-        <w:rPr>
-          <w:sz w:val="22"/>
-          <w:szCs w:val="22"/>
-          <w:lang w:val="en-US"/>
-        </w:rPr>
-        <w:t>12</w:t>
-      </w:r>
-      <w:r>
-        <w:rPr>
-          <w:sz w:val="22"/>
-          <w:szCs w:val="22"/>
-          <w:lang w:val="en-US"/>
-        </w:rPr>
-        <w:t xml:space="preserve"> </w:t>
-      </w:r>
-      <w:r>
-        <w:rPr>
-          <w:sz w:val="22"/>
-          <w:szCs w:val="22"/>
-          <w:lang w:val="en-US"/>
-        </w:rPr>
-        <w:t>V battery, it must be removed for transport; gel/liquid can leak if stored incorrectly.</w:t>
+        <w:t xml:space="preserve"> Always use a 12 V battery. Depending on the type, the battery must be removed for transport—gel or liquid batteries may leak if stored improperly.</w:t>
       </w:r>
     </w:p>
     <w:p>
       <w:pPr>
-        <w:rPr>
-          <w:sz w:val="22"/>
-          <w:szCs w:val="22"/>
-          <w:lang w:val="en-US"/>
-        </w:rPr>
-      </w:pPr>
-      <w:r>
-        <w:rPr>
-          <w:sz w:val="22"/>
-          <w:szCs w:val="22"/>
-          <w:lang w:val="en-US"/>
-        </w:rPr>
-        <w:t>The AGM battery currently installed should be leak-proof.</w:t>
+        <w:pStyle w:val="Listenabsatz"/>
+        <w:numPr>
+          <w:ilvl w:val="0"/>
+          <w:numId w:val="23"/>
+        </w:numPr>
+        <w:rPr>
+          <w:sz w:val="22"/>
+          <w:szCs w:val="22"/>
+          <w:lang w:val="en-US"/>
+        </w:rPr>
+      </w:pPr>
+      <w:r>
+        <w:rPr>
+          <w:sz w:val="22"/>
+          <w:szCs w:val="22"/>
+          <w:lang w:val="en-US"/>
+        </w:rPr>
+        <w:t>The currently installed AGM battery should be leak-proof.</w:t>
       </w:r>
     </w:p>
     <w:p>
@@ -403,13 +368,17 @@
           <w:numId w:val="17"/>
         </w:numPr>
         <w:rPr>
-          <w:sz w:val="22"/>
-          <w:szCs w:val="22"/>
-          <w:lang w:val="en-US"/>
-        </w:rPr>
-      </w:pPr>
-      <w:r>
-        <w:rPr>
+          <w:b/>
+          <w:bCs/>
+          <w:sz w:val="22"/>
+          <w:szCs w:val="22"/>
+          <w:lang w:val="en-US"/>
+        </w:rPr>
+      </w:pPr>
+      <w:r>
+        <w:rPr>
+          <w:b/>
+          <w:bCs/>
           <w:sz w:val="22"/>
           <w:szCs w:val="22"/>
           <w:lang w:val="en-US"/>
@@ -418,6 +387,8 @@
       </w:r>
       <w:r>
         <w:rPr>
+          <w:b/>
+          <w:bCs/>
           <w:sz w:val="22"/>
           <w:szCs w:val="22"/>
           <w:lang w:val="en-US"/>
@@ -440,11 +411,21 @@
       </w:pPr>
       <w:r>
         <w:rPr>
-          <w:sz w:val="22"/>
-          <w:szCs w:val="22"/>
-          <w:lang w:val="en-US"/>
-        </w:rPr>
-        <w:t xml:space="preserve">Connect the sensors:  </w:t>
+          <w:b/>
+          <w:bCs/>
+          <w:sz w:val="22"/>
+          <w:szCs w:val="22"/>
+          <w:lang w:val="en-US"/>
+        </w:rPr>
+        <w:t>Connect the sensors:</w:t>
+      </w:r>
+      <w:r>
+        <w:rPr>
+          <w:sz w:val="22"/>
+          <w:szCs w:val="22"/>
+          <w:lang w:val="en-US"/>
+        </w:rPr>
+        <w:t xml:space="preserve">  </w:t>
       </w:r>
       <w:r>
         <w:rPr>
@@ -460,24 +441,36 @@
           <w:szCs w:val="22"/>
           <w:lang w:val="en-US"/>
         </w:rPr>
-        <w:t>Load Cell to LOAD socket (6),</w:t>
-      </w:r>
-      <w:r>
-        <w:rPr>
-          <w:sz w:val="22"/>
-          <w:szCs w:val="22"/>
-          <w:lang w:val="en-US"/>
-        </w:rPr>
-        <w:br/>
-      </w:r>
-      <w:r>
-        <w:rPr>
-          <w:sz w:val="22"/>
-          <w:szCs w:val="22"/>
-          <w:lang w:val="en-US"/>
-        </w:rPr>
-        <w:t>Draw-wire sensor to CABLE socket (5)</w:t>
-      </w:r>
+        <w:t>– Connect the load cell to the LOAD socket (6).</w:t>
+      </w:r>
+    </w:p>
+    <w:p>
+      <w:pPr>
+        <w:pStyle w:val="Listenabsatz"/>
+        <w:rPr>
+          <w:sz w:val="22"/>
+          <w:szCs w:val="22"/>
+          <w:lang w:val="en-US"/>
+        </w:rPr>
+      </w:pPr>
+      <w:r>
+        <w:rPr>
+          <w:sz w:val="22"/>
+          <w:szCs w:val="22"/>
+          <w:lang w:val="en-US"/>
+        </w:rPr>
+        <w:t>– Connect the draw-wire sensor to the CABLE socket (5).</w:t>
+      </w:r>
+    </w:p>
+    <w:p>
+      <w:pPr>
+        <w:pStyle w:val="Listenabsatz"/>
+        <w:rPr>
+          <w:sz w:val="22"/>
+          <w:szCs w:val="22"/>
+          <w:lang w:val="en-US"/>
+        </w:rPr>
+      </w:pPr>
     </w:p>
     <w:p>
       <w:pPr>
@@ -498,15 +491,25 @@
           <w:szCs w:val="22"/>
           <w:lang w:val="en-US"/>
         </w:rPr>
-        <w:t>Choose the correct Loadcell 2kN/20kN</w:t>
-      </w:r>
-      <w:r>
-        <w:rPr>
-          <w:sz w:val="22"/>
-          <w:szCs w:val="22"/>
-          <w:lang w:val="en-US"/>
-        </w:rPr>
-        <w:t xml:space="preserve"> (8)</w:t>
+        <w:t>Select the correct load cell (2kN/20kN) using switch (8).</w:t>
+      </w:r>
+    </w:p>
+    <w:p>
+      <w:pPr>
+        <w:pStyle w:val="Listenabsatz"/>
+        <w:rPr>
+          <w:sz w:val="22"/>
+          <w:szCs w:val="22"/>
+          <w:lang w:val="en-US"/>
+        </w:rPr>
+      </w:pPr>
+      <w:r>
+        <w:rPr>
+          <w:sz w:val="22"/>
+          <w:szCs w:val="22"/>
+          <w:lang w:val="en-US"/>
+        </w:rPr>
+        <w:t>Switching the load cell automatically performs a TARE.</w:t>
       </w:r>
     </w:p>
     <w:p>
@@ -527,13 +530,17 @@
           <w:numId w:val="17"/>
         </w:numPr>
         <w:rPr>
-          <w:sz w:val="22"/>
-          <w:szCs w:val="22"/>
-          <w:lang w:val="en-US"/>
-        </w:rPr>
-      </w:pPr>
-      <w:r>
-        <w:rPr>
+          <w:b/>
+          <w:bCs/>
+          <w:sz w:val="22"/>
+          <w:szCs w:val="22"/>
+          <w:lang w:val="en-US"/>
+        </w:rPr>
+      </w:pPr>
+      <w:r>
+        <w:rPr>
+          <w:b/>
+          <w:bCs/>
           <w:sz w:val="22"/>
           <w:szCs w:val="22"/>
           <w:lang w:val="en-US"/>
@@ -577,13 +584,17 @@
           <w:numId w:val="17"/>
         </w:numPr>
         <w:rPr>
-          <w:sz w:val="22"/>
-          <w:szCs w:val="22"/>
-          <w:lang w:val="en-US"/>
-        </w:rPr>
-      </w:pPr>
-      <w:r>
-        <w:rPr>
+          <w:b/>
+          <w:bCs/>
+          <w:sz w:val="22"/>
+          <w:szCs w:val="22"/>
+          <w:lang w:val="en-US"/>
+        </w:rPr>
+      </w:pPr>
+      <w:r>
+        <w:rPr>
+          <w:b/>
+          <w:bCs/>
           <w:sz w:val="22"/>
           <w:szCs w:val="22"/>
           <w:lang w:val="en-US"/>
@@ -592,6 +603,8 @@
       </w:r>
       <w:r>
         <w:rPr>
+          <w:b/>
+          <w:bCs/>
           <w:sz w:val="22"/>
           <w:szCs w:val="22"/>
           <w:lang w:val="en-US"/>
@@ -607,13 +620,27 @@
           <w:numId w:val="17"/>
         </w:numPr>
         <w:rPr>
-          <w:sz w:val="22"/>
-          <w:szCs w:val="22"/>
-          <w:lang w:val="en-US"/>
-        </w:rPr>
-      </w:pPr>
-      <w:r>
-        <w:rPr>
+          <w:b/>
+          <w:bCs/>
+          <w:sz w:val="22"/>
+          <w:szCs w:val="22"/>
+          <w:lang w:val="en-US"/>
+        </w:rPr>
+      </w:pPr>
+      <w:r>
+        <w:rPr>
+          <w:b/>
+          <w:bCs/>
+          <w:sz w:val="22"/>
+          <w:szCs w:val="22"/>
+          <w:lang w:val="en-US"/>
+        </w:rPr>
+        <w:t xml:space="preserve">Set the </w:t>
+      </w:r>
+      <w:r>
+        <w:rPr>
+          <w:b/>
+          <w:bCs/>
           <w:sz w:val="22"/>
           <w:szCs w:val="22"/>
           <w:lang w:val="en-US"/>
@@ -622,6 +649,8 @@
       </w:r>
       <w:r>
         <w:rPr>
+          <w:b/>
+          <w:bCs/>
           <w:sz w:val="22"/>
           <w:szCs w:val="22"/>
           <w:lang w:val="en-US"/>
@@ -630,6 +659,8 @@
       </w:r>
       <w:r>
         <w:rPr>
+          <w:b/>
+          <w:bCs/>
           <w:sz w:val="22"/>
           <w:szCs w:val="22"/>
           <w:lang w:val="en-US"/>
@@ -638,6 +669,8 @@
       </w:r>
       <w:r>
         <w:rPr>
+          <w:b/>
+          <w:bCs/>
           <w:sz w:val="22"/>
           <w:szCs w:val="22"/>
           <w:lang w:val="en-US"/>
@@ -646,6 +679,8 @@
       </w:r>
       <w:r>
         <w:rPr>
+          <w:b/>
+          <w:bCs/>
           <w:sz w:val="22"/>
           <w:szCs w:val="22"/>
           <w:lang w:val="en-US"/>
@@ -672,8 +707,19 @@
           <w:szCs w:val="22"/>
           <w:lang w:val="en-US"/>
         </w:rPr>
-        <w:t>When the green LED (3) flashes, the measured values are written directly to the SD.</w:t>
-      </w:r>
+        <w:t>When the green LED (3) flashes, the measured values are being saved directly to the SD card.</w:t>
+      </w:r>
+    </w:p>
+    <w:p>
+      <w:pPr>
+        <w:pStyle w:val="Listenabsatz"/>
+        <w:ind w:left="1440"/>
+        <w:rPr>
+          <w:sz w:val="22"/>
+          <w:szCs w:val="22"/>
+          <w:lang w:val="en-US"/>
+        </w:rPr>
+      </w:pPr>
     </w:p>
     <w:p>
       <w:pPr>
@@ -694,8 +740,37 @@
           <w:szCs w:val="22"/>
           <w:lang w:val="en-US"/>
         </w:rPr>
-        <w:t>When the blue LED flashes (2), the measurement values can be read out via Bluetooth module (HC-05-ii) or displayed on the laptop via USB cable using the USB socket (7).</w:t>
-      </w:r>
+        <w:t xml:space="preserve">When the blue LED (2) flashes, the measurement data can be read via Bluetooth (using </w:t>
+      </w:r>
+      <w:proofErr w:type="spellStart"/>
+      <w:r>
+        <w:rPr>
+          <w:sz w:val="22"/>
+          <w:szCs w:val="22"/>
+          <w:lang w:val="en-US"/>
+        </w:rPr>
+        <w:t>RootDataLogger</w:t>
+      </w:r>
+      <w:proofErr w:type="spellEnd"/>
+      <w:r>
+        <w:rPr>
+          <w:sz w:val="22"/>
+          <w:szCs w:val="22"/>
+          <w:lang w:val="en-US"/>
+        </w:rPr>
+        <w:t xml:space="preserve"> I or II, password: 1234) or displayed on a laptop via the USB socket (7).</w:t>
+      </w:r>
+    </w:p>
+    <w:p>
+      <w:pPr>
+        <w:pStyle w:val="Listenabsatz"/>
+        <w:ind w:left="1440"/>
+        <w:rPr>
+          <w:sz w:val="22"/>
+          <w:szCs w:val="22"/>
+          <w:lang w:val="en-US"/>
+        </w:rPr>
+      </w:pPr>
     </w:p>
     <w:p>
       <w:pPr>
@@ -716,7 +791,7 @@
           <w:szCs w:val="22"/>
           <w:lang w:val="en-US"/>
         </w:rPr>
-        <w:t>If no LED flashes. See if the SD has been inserted correctly.</w:t>
+        <w:t>If no LED is flashing, check whether the SD card has been inserted correctly.</w:t>
       </w:r>
       <w:r>
         <w:rPr>
@@ -736,24 +811,80 @@
       </w:r>
       <w:r>
         <w:rPr>
+          <w:rFonts w:ascii="Segoe UI Emoji" w:hAnsi="Segoe UI Emoji" w:cs="Segoe UI Emoji"/>
           <w:b/>
           <w:bCs/>
           <w:color w:val="FF0000"/>
-          <w:sz w:val="22"/>
-          <w:szCs w:val="22"/>
-          <w:lang w:val="en-US"/>
-        </w:rPr>
-        <w:t xml:space="preserve">ATTENTION: </w:t>
+          <w:sz w:val="28"/>
+          <w:szCs w:val="28"/>
+          <w:lang w:val="en-US"/>
+        </w:rPr>
+        <w:t>⚠️</w:t>
       </w:r>
       <w:r>
         <w:rPr>
           <w:b/>
           <w:bCs/>
-          <w:sz w:val="22"/>
-          <w:szCs w:val="22"/>
-          <w:lang w:val="en-US"/>
-        </w:rPr>
-        <w:t>The data is not written to the SD card. When the blue LED flashes.</w:t>
+          <w:color w:val="FF0000"/>
+          <w:sz w:val="28"/>
+          <w:szCs w:val="28"/>
+          <w:lang w:val="en-US"/>
+        </w:rPr>
+        <w:t xml:space="preserve"> Important:</w:t>
+      </w:r>
+      <w:r>
+        <w:rPr>
+          <w:b/>
+          <w:bCs/>
+          <w:color w:val="FF0000"/>
+          <w:sz w:val="28"/>
+          <w:szCs w:val="28"/>
+          <w:lang w:val="en-US"/>
+        </w:rPr>
+        <w:t xml:space="preserve"> </w:t>
+      </w:r>
+      <w:r>
+        <w:rPr>
+          <w:b/>
+          <w:bCs/>
+          <w:color w:val="FF0000"/>
+          <w:sz w:val="28"/>
+          <w:szCs w:val="28"/>
+          <w:lang w:val="en-US"/>
+        </w:rPr>
+        <w:br/>
+      </w:r>
+      <w:r>
+        <w:rPr>
+          <w:b/>
+          <w:bCs/>
+          <w:sz w:val="28"/>
+          <w:szCs w:val="28"/>
+          <w:lang w:val="en-US"/>
+        </w:rPr>
+        <w:t xml:space="preserve">When the blue LED is flashing, data is </w:t>
+      </w:r>
+      <w:r>
+        <w:rPr>
+          <w:b/>
+          <w:bCs/>
+          <w:i/>
+          <w:iCs/>
+          <w:sz w:val="28"/>
+          <w:szCs w:val="28"/>
+          <w:lang w:val="en-US"/>
+        </w:rPr>
+        <w:t>not</w:t>
+      </w:r>
+      <w:r>
+        <w:rPr>
+          <w:b/>
+          <w:bCs/>
+          <w:sz w:val="28"/>
+          <w:szCs w:val="28"/>
+          <w:lang w:val="en-US"/>
+        </w:rPr>
+        <w:t xml:space="preserve"> being saved to the SD card.</w:t>
       </w:r>
     </w:p>
     <w:p>
@@ -791,6 +922,7 @@
     </w:p>
     <w:p>
       <w:pPr>
+        <w:spacing w:after="160" w:line="259" w:lineRule="auto"/>
         <w:rPr>
           <w:b/>
           <w:bCs/>
@@ -807,6 +939,28 @@
           <w:szCs w:val="22"/>
           <w:lang w:val="en-US"/>
         </w:rPr>
+        <w:br w:type="page"/>
+      </w:r>
+    </w:p>
+    <w:p>
+      <w:pPr>
+        <w:rPr>
+          <w:b/>
+          <w:bCs/>
+          <w:sz w:val="22"/>
+          <w:szCs w:val="22"/>
+          <w:lang w:val="en-US"/>
+        </w:rPr>
+      </w:pPr>
+      <w:r>
+        <w:rPr>
+          <w:b/>
+          <w:bCs/>
+          <w:sz w:val="22"/>
+          <w:szCs w:val="22"/>
+          <w:lang w:val="en-US"/>
+        </w:rPr>
+        <w:lastRenderedPageBreak/>
         <w:t>Apps</w:t>
       </w:r>
       <w:r>
@@ -1115,7 +1269,6 @@
           <w:szCs w:val="22"/>
           <w:lang w:val="en-US"/>
         </w:rPr>
-        <w:lastRenderedPageBreak/>
         <w:t>Serial port monitor (free version)</w:t>
       </w:r>
       <w:r>
@@ -1126,6 +1279,15 @@
         </w:rPr>
         <w:t>– not yet tested</w:t>
       </w:r>
+    </w:p>
+    <w:p>
+      <w:pPr>
+        <w:rPr>
+          <w:sz w:val="22"/>
+          <w:szCs w:val="22"/>
+          <w:lang w:val="en-US"/>
+        </w:rPr>
+      </w:pPr>
     </w:p>
     <w:p>
       <w:pPr>
@@ -1146,7 +1308,7 @@
         <mc:AlternateContent>
           <mc:Choice Requires="wpg">
             <w:drawing>
-              <wp:anchor distT="0" distB="0" distL="114300" distR="114300" simplePos="0" relativeHeight="251659264" behindDoc="0" locked="0" layoutInCell="1" allowOverlap="1" wp14:anchorId="1E4AB500" wp14:editId="13B427B3">
+              <wp:anchor distT="0" distB="0" distL="114300" distR="114300" simplePos="0" relativeHeight="251659264" behindDoc="0" locked="0" layoutInCell="1" allowOverlap="1" wp14:anchorId="1E4AB500" wp14:editId="1689DFBF">
                 <wp:simplePos x="0" y="0"/>
                 <wp:positionH relativeFrom="margin">
                   <wp:align>center</wp:align>
@@ -1578,7 +1740,7 @@
                         <wps:cNvCnPr/>
                         <wps:spPr>
                           <a:xfrm flipH="1" flipV="1">
-                            <a:off x="1161087" y="934485"/>
+                            <a:off x="1161087" y="1097122"/>
                             <a:ext cx="0" cy="1061037"/>
                           </a:xfrm>
                           <a:prstGeom prst="line">
@@ -1614,7 +1776,7 @@
                         </wps:cNvSpPr>
                         <wps:spPr bwMode="auto">
                           <a:xfrm>
-                            <a:off x="971533" y="585026"/>
+                            <a:off x="971533" y="747663"/>
                             <a:ext cx="335915" cy="339725"/>
                           </a:xfrm>
                           <a:prstGeom prst="rect">
@@ -1985,7 +2147,7 @@
           </mc:Choice>
           <mc:Fallback>
             <w:pict>
-              <v:group w14:anchorId="1E4AB500" id="Gruppieren 198" o:spid="_x0000_s1026" style="position:absolute;margin-left:0;margin-top:3.5pt;width:374.2pt;height:300.65pt;z-index:251659264;mso-position-horizontal:center;mso-position-horizontal-relative:margin;mso-width-relative:margin;mso-height-relative:margin" coordorigin=",5674" coordsize="46299,37190" o:gfxdata="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">
+              <v:group w14:anchorId="1E4AB500" id="Gruppieren 198" o:spid="_x0000_s1026" style="position:absolute;margin-left:0;margin-top:3.5pt;width:374.2pt;height:300.65pt;z-index:251659264;mso-position-horizontal:center;mso-position-horizontal-relative:margin;mso-width-relative:margin;mso-height-relative:margin" coordorigin=",5674" coordsize="46299,37190" o:gfxdata="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">
                 <o:lock v:ext="edit" aspectratio="t"/>
                 <v:rect id="Rechteck 17" o:spid="_x0000_s1027" style="position:absolute;top:5674;width:46299;height:37190;visibility:visible;mso-wrap-style:square;v-text-anchor:middle" o:gfxdata="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" fillcolor="black [3200]" strokecolor="black [1600]" strokeweight="2pt"/>
                 <v:group id="Gruppieren 12" o:spid="_x0000_s1028" style="position:absolute;left:1728;top:12144;width:36633;height:28385" coordsize="36633,28384" o:gfxdata="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">
@@ -2018,7 +2180,7 @@
                     <v:stroke joinstyle="miter"/>
                     <v:path gradientshapeok="t" o:connecttype="rect"/>
                   </v:shapetype>
-                  <v:shape id="Textfeld 2" o:spid="_x0000_s1030" type="#_x0000_t202" style="position:absolute;left:8205;top:5803;width:4163;height:4363;visibility:visible;mso-wrap-style:square;v-text-anchor:top" o:gfxdata="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" filled="f" stroked="f">
+                  <v:shape id="_x0000_s1030" type="#_x0000_t202" style="position:absolute;left:8205;top:5803;width:4163;height:4363;visibility:visible;mso-wrap-style:square;v-text-anchor:top" o:gfxdata="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" filled="f" stroked="f">
                     <v:textbox>
                       <w:txbxContent>
                         <w:p>
@@ -2064,10 +2226,10 @@
                 <v:line id="Gerader Verbinder 29" o:spid="_x0000_s1036" style="position:absolute;flip:y;visibility:visible;mso-wrap-style:square" from="17160,9073" to="17160,25982" o:connectortype="straight" o:gfxdata="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" strokecolor="white [3212]" strokeweight="2.25pt">
                   <v:stroke dashstyle="1 1"/>
                 </v:line>
-                <v:line id="Gerader Verbinder 30" o:spid="_x0000_s1037" style="position:absolute;flip:x y;visibility:visible;mso-wrap-style:square" from="11610,9344" to="11610,19955" o:connectortype="straight" o:gfxdata="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" strokecolor="white [3212]" strokeweight="2.25pt">
+                <v:line id="Gerader Verbinder 30" o:spid="_x0000_s1037" style="position:absolute;flip:x y;visibility:visible;mso-wrap-style:square" from="11610,10971" to="11610,21581" o:connectortype="straight" o:gfxdata="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" strokecolor="white [3212]" strokeweight="2.25pt">
                   <v:stroke dashstyle="1 1"/>
                 </v:line>
-                <v:shape id="Textfeld 2" o:spid="_x0000_s1038" type="#_x0000_t202" style="position:absolute;left:9715;top:5850;width:3359;height:3397;visibility:visible;mso-wrap-style:square;v-text-anchor:top" o:gfxdata="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" filled="f">
+                <v:shape id="_x0000_s1038" type="#_x0000_t202" style="position:absolute;left:9715;top:7476;width:3359;height:3397;visibility:visible;mso-wrap-style:square;v-text-anchor:top" o:gfxdata="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" filled="f">
                   <v:textbox>
                     <w:txbxContent>
                       <w:p>
@@ -2094,7 +2256,7 @@
                     </w:txbxContent>
                   </v:textbox>
                 </v:shape>
-                <v:shape id="Textfeld 2" o:spid="_x0000_s1039" type="#_x0000_t202" style="position:absolute;left:15400;top:5850;width:3359;height:3397;visibility:visible;mso-wrap-style:square;v-text-anchor:top" o:gfxdata="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" filled="f">
+                <v:shape id="_x0000_s1039" type="#_x0000_t202" style="position:absolute;left:15400;top:5850;width:3359;height:3397;visibility:visible;mso-wrap-style:square;v-text-anchor:top" o:gfxdata="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" filled="f">
                   <v:textbox>
                     <w:txbxContent>
                       <w:p>
@@ -2121,7 +2283,7 @@
                     </w:txbxContent>
                   </v:textbox>
                 </v:shape>
-                <v:shape id="Textfeld 2" o:spid="_x0000_s1040" type="#_x0000_t202" style="position:absolute;left:26265;top:5675;width:3359;height:3397;visibility:visible;mso-wrap-style:square;v-text-anchor:top" o:gfxdata="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" filled="f">
+                <v:shape id="_x0000_s1040" type="#_x0000_t202" style="position:absolute;left:26265;top:5675;width:3359;height:3397;visibility:visible;mso-wrap-style:square;v-text-anchor:top" o:gfxdata="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" filled="f">
                   <v:textbox>
                     <w:txbxContent>
                       <w:p>
@@ -2148,7 +2310,7 @@
                     </w:txbxContent>
                   </v:textbox>
                 </v:shape>
-                <v:shape id="Textfeld 2" o:spid="_x0000_s1041" type="#_x0000_t202" style="position:absolute;left:32357;top:5674;width:3359;height:3398;visibility:visible;mso-wrap-style:square;v-text-anchor:top" o:gfxdata="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" filled="f">
+                <v:shape id="_x0000_s1041" type="#_x0000_t202" style="position:absolute;left:32357;top:5674;width:3359;height:3398;visibility:visible;mso-wrap-style:square;v-text-anchor:top" o:gfxdata="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" filled="f">
                   <v:textbox>
                     <w:txbxContent>
                       <w:p>
@@ -2175,7 +2337,7 @@
                     </w:txbxContent>
                   </v:textbox>
                 </v:shape>
-                <v:shape id="Textfeld 2" o:spid="_x0000_s1042" type="#_x0000_t202" style="position:absolute;left:42389;top:15640;width:3359;height:3397;visibility:visible;mso-wrap-style:square;v-text-anchor:top" o:gfxdata="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" filled="f">
+                <v:shape id="_x0000_s1042" type="#_x0000_t202" style="position:absolute;left:42389;top:15640;width:3359;height:3397;visibility:visible;mso-wrap-style:square;v-text-anchor:top" o:gfxdata="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" filled="f">
                   <v:textbox>
                     <w:txbxContent>
                       <w:p>
@@ -2202,7 +2364,7 @@
                     </w:txbxContent>
                   </v:textbox>
                 </v:shape>
-                <v:shape id="Textfeld 2" o:spid="_x0000_s1043" type="#_x0000_t202" style="position:absolute;left:42389;top:27529;width:3359;height:3397;visibility:visible;mso-wrap-style:square;v-text-anchor:top" o:gfxdata="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" filled="f">
+                <v:shape id="_x0000_s1043" type="#_x0000_t202" style="position:absolute;left:42389;top:27529;width:3359;height:3397;visibility:visible;mso-wrap-style:square;v-text-anchor:top" o:gfxdata="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" filled="f">
                   <v:textbox>
                     <w:txbxContent>
                       <w:p>
@@ -2229,7 +2391,7 @@
                     </w:txbxContent>
                   </v:textbox>
                 </v:shape>
-                <v:shape id="Textfeld 2" o:spid="_x0000_s1044" type="#_x0000_t202" style="position:absolute;left:42389;top:31532;width:3359;height:3397;visibility:visible;mso-wrap-style:square;v-text-anchor:top" o:gfxdata="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" filled="f">
+                <v:shape id="_x0000_s1044" type="#_x0000_t202" style="position:absolute;left:42389;top:31532;width:3359;height:3397;visibility:visible;mso-wrap-style:square;v-text-anchor:top" o:gfxdata="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" filled="f">
                   <v:textbox>
                     <w:txbxContent>
                       <w:p>
@@ -2442,1079 +2604,916 @@
           <w:lang w:val="en-US"/>
         </w:rPr>
       </w:pPr>
-    </w:p>
-    <w:p>
-      <w:pPr>
-        <w:spacing w:after="160" w:line="259" w:lineRule="auto"/>
+      <w:r>
+        <w:rPr>
+          <w:noProof/>
+        </w:rPr>
+        <w:lastRenderedPageBreak/>
+        <mc:AlternateContent>
+          <mc:Choice Requires="wps">
+            <w:drawing>
+              <wp:anchor distT="0" distB="0" distL="114300" distR="114300" simplePos="0" relativeHeight="251673600" behindDoc="0" locked="0" layoutInCell="1" allowOverlap="1" wp14:anchorId="6FDB46D5" wp14:editId="483E46BA">
+                <wp:simplePos x="0" y="0"/>
+                <wp:positionH relativeFrom="column">
+                  <wp:posOffset>5016500</wp:posOffset>
+                </wp:positionH>
+                <wp:positionV relativeFrom="paragraph">
+                  <wp:posOffset>1641475</wp:posOffset>
+                </wp:positionV>
+                <wp:extent cx="344170" cy="348615"/>
+                <wp:effectExtent l="0" t="0" r="17780" b="13335"/>
+                <wp:wrapNone/>
+                <wp:docPr id="1765986399" name="Textfeld 2"/>
+                <wp:cNvGraphicFramePr>
+                  <a:graphicFrameLocks xmlns:a="http://schemas.openxmlformats.org/drawingml/2006/main"/>
+                </wp:cNvGraphicFramePr>
+                <a:graphic xmlns:a="http://schemas.openxmlformats.org/drawingml/2006/main">
+                  <a:graphicData uri="http://schemas.microsoft.com/office/word/2010/wordprocessingShape">
+                    <wps:wsp>
+                      <wps:cNvSpPr txBox="1">
+                        <a:spLocks noChangeArrowheads="1"/>
+                      </wps:cNvSpPr>
+                      <wps:spPr bwMode="auto">
+                        <a:xfrm>
+                          <a:off x="0" y="0"/>
+                          <a:ext cx="344170" cy="348615"/>
+                        </a:xfrm>
+                        <a:prstGeom prst="rect">
+                          <a:avLst/>
+                        </a:prstGeom>
+                        <a:noFill/>
+                        <a:ln w="9525">
+                          <a:solidFill>
+                            <a:srgbClr val="000000"/>
+                          </a:solidFill>
+                          <a:miter lim="800000"/>
+                          <a:headEnd/>
+                          <a:tailEnd/>
+                        </a:ln>
+                      </wps:spPr>
+                      <wps:txbx>
+                        <w:txbxContent>
+                          <w:p>
+                            <w:pPr>
+                              <w:rPr>
+                                <w:b/>
+                                <w:bCs/>
+                                <w:color w:val="FFFFFF" w:themeColor="background1"/>
+                                <w:sz w:val="32"/>
+                                <w:szCs w:val="32"/>
+                              </w:rPr>
+                            </w:pPr>
+                            <w:r>
+                              <w:rPr>
+                                <w:b/>
+                                <w:bCs/>
+                                <w:color w:val="FFFFFF" w:themeColor="background1"/>
+                                <w:sz w:val="32"/>
+                                <w:szCs w:val="32"/>
+                              </w:rPr>
+                              <w:t>5</w:t>
+                            </w:r>
+                          </w:p>
+                        </w:txbxContent>
+                      </wps:txbx>
+                      <wps:bodyPr rot="0" vert="horz" wrap="square" lIns="91440" tIns="45720" rIns="91440" bIns="45720" anchor="t" anchorCtr="0">
+                        <a:noAutofit/>
+                      </wps:bodyPr>
+                    </wps:wsp>
+                  </a:graphicData>
+                </a:graphic>
+              </wp:anchor>
+            </w:drawing>
+          </mc:Choice>
+          <mc:Fallback>
+            <w:pict>
+              <v:shape w14:anchorId="6FDB46D5" id="Textfeld 2" o:spid="_x0000_s1045" type="#_x0000_t202" style="position:absolute;margin-left:395pt;margin-top:129.25pt;width:27.1pt;height:27.45pt;z-index:251673600;visibility:visible;mso-wrap-style:square;mso-wrap-distance-left:9pt;mso-wrap-distance-top:0;mso-wrap-distance-right:9pt;mso-wrap-distance-bottom:0;mso-position-horizontal:absolute;mso-position-horizontal-relative:text;mso-position-vertical:absolute;mso-position-vertical-relative:text;v-text-anchor:top" o:gfxdata="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" filled="f">
+                <v:textbox>
+                  <w:txbxContent>
+                    <w:p>
+                      <w:pPr>
+                        <w:rPr>
+                          <w:b/>
+                          <w:bCs/>
+                          <w:color w:val="FFFFFF" w:themeColor="background1"/>
+                          <w:sz w:val="32"/>
+                          <w:szCs w:val="32"/>
+                        </w:rPr>
+                      </w:pPr>
+                      <w:r>
+                        <w:rPr>
+                          <w:b/>
+                          <w:bCs/>
+                          <w:color w:val="FFFFFF" w:themeColor="background1"/>
+                          <w:sz w:val="32"/>
+                          <w:szCs w:val="32"/>
+                        </w:rPr>
+                        <w:t>5</w:t>
+                      </w:r>
+                    </w:p>
+                  </w:txbxContent>
+                </v:textbox>
+              </v:shape>
+            </w:pict>
+          </mc:Fallback>
+        </mc:AlternateContent>
+      </w:r>
+      <w:r>
+        <w:rPr>
+          <w:noProof/>
+        </w:rPr>
+        <mc:AlternateContent>
+          <mc:Choice Requires="wps">
+            <w:drawing>
+              <wp:anchor distT="0" distB="0" distL="114300" distR="114300" simplePos="0" relativeHeight="251672576" behindDoc="0" locked="0" layoutInCell="1" allowOverlap="1" wp14:anchorId="6C691CB1" wp14:editId="62072C60">
+                <wp:simplePos x="0" y="0"/>
+                <wp:positionH relativeFrom="column">
+                  <wp:posOffset>2744470</wp:posOffset>
+                </wp:positionH>
+                <wp:positionV relativeFrom="paragraph">
+                  <wp:posOffset>1815796</wp:posOffset>
+                </wp:positionV>
+                <wp:extent cx="2339975" cy="0"/>
+                <wp:effectExtent l="0" t="19050" r="22225" b="19050"/>
+                <wp:wrapNone/>
+                <wp:docPr id="978528185" name="Gerader Verbinder 1"/>
+                <wp:cNvGraphicFramePr/>
+                <a:graphic xmlns:a="http://schemas.openxmlformats.org/drawingml/2006/main">
+                  <a:graphicData uri="http://schemas.microsoft.com/office/word/2010/wordprocessingShape">
+                    <wps:wsp>
+                      <wps:cNvCnPr/>
+                      <wps:spPr>
+                        <a:xfrm flipV="1">
+                          <a:off x="0" y="0"/>
+                          <a:ext cx="2339975" cy="0"/>
+                        </a:xfrm>
+                        <a:prstGeom prst="line">
+                          <a:avLst/>
+                        </a:prstGeom>
+                        <a:ln w="28575">
+                          <a:solidFill>
+                            <a:schemeClr val="bg1"/>
+                          </a:solidFill>
+                          <a:prstDash val="sysDot"/>
+                        </a:ln>
+                      </wps:spPr>
+                      <wps:style>
+                        <a:lnRef idx="1">
+                          <a:schemeClr val="accent1"/>
+                        </a:lnRef>
+                        <a:fillRef idx="0">
+                          <a:schemeClr val="accent1"/>
+                        </a:fillRef>
+                        <a:effectRef idx="0">
+                          <a:schemeClr val="accent1"/>
+                        </a:effectRef>
+                        <a:fontRef idx="minor">
+                          <a:schemeClr val="tx1"/>
+                        </a:fontRef>
+                      </wps:style>
+                      <wps:bodyPr/>
+                    </wps:wsp>
+                  </a:graphicData>
+                </a:graphic>
+                <wp14:sizeRelH relativeFrom="margin">
+                  <wp14:pctWidth>0</wp14:pctWidth>
+                </wp14:sizeRelH>
+                <wp14:sizeRelV relativeFrom="margin">
+                  <wp14:pctHeight>0</wp14:pctHeight>
+                </wp14:sizeRelV>
+              </wp:anchor>
+            </w:drawing>
+          </mc:Choice>
+          <mc:Fallback>
+            <w:pict>
+              <v:line w14:anchorId="161F2879" id="Gerader Verbinder 1" o:spid="_x0000_s1026" style="position:absolute;flip:y;z-index:251672576;visibility:visible;mso-wrap-style:square;mso-width-percent:0;mso-height-percent:0;mso-wrap-distance-left:9pt;mso-wrap-distance-top:0;mso-wrap-distance-right:9pt;mso-wrap-distance-bottom:0;mso-position-horizontal:absolute;mso-position-horizontal-relative:text;mso-position-vertical:absolute;mso-position-vertical-relative:text;mso-width-percent:0;mso-height-percent:0;mso-width-relative:margin;mso-height-relative:margin" from="216.1pt,143pt" to="400.35pt,143pt" o:gfxdata="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" strokecolor="white [3212]" strokeweight="2.25pt">
+                <v:stroke dashstyle="1 1"/>
+              </v:line>
+            </w:pict>
+          </mc:Fallback>
+        </mc:AlternateContent>
+      </w:r>
+      <w:r>
+        <w:rPr>
+          <w:noProof/>
+        </w:rPr>
+        <mc:AlternateContent>
+          <mc:Choice Requires="wps">
+            <w:drawing>
+              <wp:anchor distT="0" distB="0" distL="114300" distR="114300" simplePos="0" relativeHeight="251676672" behindDoc="0" locked="0" layoutInCell="1" allowOverlap="1" wp14:anchorId="683B4BBD" wp14:editId="1C23941B">
+                <wp:simplePos x="0" y="0"/>
+                <wp:positionH relativeFrom="column">
+                  <wp:posOffset>5013960</wp:posOffset>
+                </wp:positionH>
+                <wp:positionV relativeFrom="paragraph">
+                  <wp:posOffset>2742565</wp:posOffset>
+                </wp:positionV>
+                <wp:extent cx="344170" cy="348615"/>
+                <wp:effectExtent l="0" t="0" r="17780" b="13335"/>
+                <wp:wrapNone/>
+                <wp:docPr id="543293050" name="Textfeld 2"/>
+                <wp:cNvGraphicFramePr>
+                  <a:graphicFrameLocks xmlns:a="http://schemas.openxmlformats.org/drawingml/2006/main"/>
+                </wp:cNvGraphicFramePr>
+                <a:graphic xmlns:a="http://schemas.openxmlformats.org/drawingml/2006/main">
+                  <a:graphicData uri="http://schemas.microsoft.com/office/word/2010/wordprocessingShape">
+                    <wps:wsp>
+                      <wps:cNvSpPr txBox="1">
+                        <a:spLocks noChangeArrowheads="1"/>
+                      </wps:cNvSpPr>
+                      <wps:spPr bwMode="auto">
+                        <a:xfrm>
+                          <a:off x="0" y="0"/>
+                          <a:ext cx="344170" cy="348615"/>
+                        </a:xfrm>
+                        <a:prstGeom prst="rect">
+                          <a:avLst/>
+                        </a:prstGeom>
+                        <a:noFill/>
+                        <a:ln w="9525">
+                          <a:solidFill>
+                            <a:srgbClr val="000000"/>
+                          </a:solidFill>
+                          <a:miter lim="800000"/>
+                          <a:headEnd/>
+                          <a:tailEnd/>
+                        </a:ln>
+                      </wps:spPr>
+                      <wps:txbx>
+                        <w:txbxContent>
+                          <w:p>
+                            <w:pPr>
+                              <w:rPr>
+                                <w:b/>
+                                <w:bCs/>
+                                <w:color w:val="FFFFFF" w:themeColor="background1"/>
+                                <w:sz w:val="32"/>
+                                <w:szCs w:val="32"/>
+                              </w:rPr>
+                            </w:pPr>
+                            <w:r>
+                              <w:rPr>
+                                <w:b/>
+                                <w:bCs/>
+                                <w:color w:val="FFFFFF" w:themeColor="background1"/>
+                                <w:sz w:val="32"/>
+                                <w:szCs w:val="32"/>
+                              </w:rPr>
+                              <w:t>6</w:t>
+                            </w:r>
+                          </w:p>
+                          <w:p>
+                            <w:pPr>
+                              <w:rPr>
+                                <w:b/>
+                                <w:bCs/>
+                                <w:color w:val="FFFFFF" w:themeColor="background1"/>
+                                <w:sz w:val="32"/>
+                                <w:szCs w:val="32"/>
+                              </w:rPr>
+                            </w:pPr>
+                          </w:p>
+                        </w:txbxContent>
+                      </wps:txbx>
+                      <wps:bodyPr rot="0" vert="horz" wrap="square" lIns="91440" tIns="45720" rIns="91440" bIns="45720" anchor="t" anchorCtr="0">
+                        <a:noAutofit/>
+                      </wps:bodyPr>
+                    </wps:wsp>
+                  </a:graphicData>
+                </a:graphic>
+              </wp:anchor>
+            </w:drawing>
+          </mc:Choice>
+          <mc:Fallback>
+            <w:pict>
+              <v:shape w14:anchorId="683B4BBD" id="_x0000_s1046" type="#_x0000_t202" style="position:absolute;margin-left:394.8pt;margin-top:215.95pt;width:27.1pt;height:27.45pt;z-index:251676672;visibility:visible;mso-wrap-style:square;mso-wrap-distance-left:9pt;mso-wrap-distance-top:0;mso-wrap-distance-right:9pt;mso-wrap-distance-bottom:0;mso-position-horizontal:absolute;mso-position-horizontal-relative:text;mso-position-vertical:absolute;mso-position-vertical-relative:text;v-text-anchor:top" o:gfxdata="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" filled="f">
+                <v:textbox>
+                  <w:txbxContent>
+                    <w:p>
+                      <w:pPr>
+                        <w:rPr>
+                          <w:b/>
+                          <w:bCs/>
+                          <w:color w:val="FFFFFF" w:themeColor="background1"/>
+                          <w:sz w:val="32"/>
+                          <w:szCs w:val="32"/>
+                        </w:rPr>
+                      </w:pPr>
+                      <w:r>
+                        <w:rPr>
+                          <w:b/>
+                          <w:bCs/>
+                          <w:color w:val="FFFFFF" w:themeColor="background1"/>
+                          <w:sz w:val="32"/>
+                          <w:szCs w:val="32"/>
+                        </w:rPr>
+                        <w:t>6</w:t>
+                      </w:r>
+                    </w:p>
+                    <w:p>
+                      <w:pPr>
+                        <w:rPr>
+                          <w:b/>
+                          <w:bCs/>
+                          <w:color w:val="FFFFFF" w:themeColor="background1"/>
+                          <w:sz w:val="32"/>
+                          <w:szCs w:val="32"/>
+                        </w:rPr>
+                      </w:pPr>
+                    </w:p>
+                  </w:txbxContent>
+                </v:textbox>
+              </v:shape>
+            </w:pict>
+          </mc:Fallback>
+        </mc:AlternateContent>
+      </w:r>
+      <w:r>
+        <w:rPr>
+          <w:noProof/>
+        </w:rPr>
+        <mc:AlternateContent>
+          <mc:Choice Requires="wps">
+            <w:drawing>
+              <wp:anchor distT="0" distB="0" distL="114300" distR="114300" simplePos="0" relativeHeight="251675648" behindDoc="0" locked="0" layoutInCell="1" allowOverlap="1" wp14:anchorId="197562C0" wp14:editId="1BF59233">
+                <wp:simplePos x="0" y="0"/>
+                <wp:positionH relativeFrom="column">
+                  <wp:posOffset>2743200</wp:posOffset>
+                </wp:positionH>
+                <wp:positionV relativeFrom="paragraph">
+                  <wp:posOffset>2933065</wp:posOffset>
+                </wp:positionV>
+                <wp:extent cx="2340000" cy="0"/>
+                <wp:effectExtent l="0" t="19050" r="22225" b="19050"/>
+                <wp:wrapNone/>
+                <wp:docPr id="557920047" name="Gerader Verbinder 1"/>
+                <wp:cNvGraphicFramePr/>
+                <a:graphic xmlns:a="http://schemas.openxmlformats.org/drawingml/2006/main">
+                  <a:graphicData uri="http://schemas.microsoft.com/office/word/2010/wordprocessingShape">
+                    <wps:wsp>
+                      <wps:cNvCnPr/>
+                      <wps:spPr>
+                        <a:xfrm flipV="1">
+                          <a:off x="0" y="0"/>
+                          <a:ext cx="2340000" cy="0"/>
+                        </a:xfrm>
+                        <a:prstGeom prst="line">
+                          <a:avLst/>
+                        </a:prstGeom>
+                        <a:ln w="28575">
+                          <a:solidFill>
+                            <a:schemeClr val="bg1"/>
+                          </a:solidFill>
+                          <a:prstDash val="sysDot"/>
+                        </a:ln>
+                      </wps:spPr>
+                      <wps:style>
+                        <a:lnRef idx="1">
+                          <a:schemeClr val="accent1"/>
+                        </a:lnRef>
+                        <a:fillRef idx="0">
+                          <a:schemeClr val="accent1"/>
+                        </a:fillRef>
+                        <a:effectRef idx="0">
+                          <a:schemeClr val="accent1"/>
+                        </a:effectRef>
+                        <a:fontRef idx="minor">
+                          <a:schemeClr val="tx1"/>
+                        </a:fontRef>
+                      </wps:style>
+                      <wps:bodyPr/>
+                    </wps:wsp>
+                  </a:graphicData>
+                </a:graphic>
+                <wp14:sizeRelH relativeFrom="margin">
+                  <wp14:pctWidth>0</wp14:pctWidth>
+                </wp14:sizeRelH>
+                <wp14:sizeRelV relativeFrom="margin">
+                  <wp14:pctHeight>0</wp14:pctHeight>
+                </wp14:sizeRelV>
+              </wp:anchor>
+            </w:drawing>
+          </mc:Choice>
+          <mc:Fallback>
+            <w:pict>
+              <v:line w14:anchorId="550BADFE" id="Gerader Verbinder 1" o:spid="_x0000_s1026" style="position:absolute;flip:y;z-index:251675648;visibility:visible;mso-wrap-style:square;mso-width-percent:0;mso-height-percent:0;mso-wrap-distance-left:9pt;mso-wrap-distance-top:0;mso-wrap-distance-right:9pt;mso-wrap-distance-bottom:0;mso-position-horizontal:absolute;mso-position-horizontal-relative:text;mso-position-vertical:absolute;mso-position-vertical-relative:text;mso-width-percent:0;mso-height-percent:0;mso-width-relative:margin;mso-height-relative:margin" from="3in,230.95pt" to="400.25pt,230.95pt" o:gfxdata="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" strokecolor="white [3212]" strokeweight="2.25pt">
+                <v:stroke dashstyle="1 1"/>
+              </v:line>
+            </w:pict>
+          </mc:Fallback>
+        </mc:AlternateContent>
+      </w:r>
+      <w:r>
+        <w:rPr>
+          <w:noProof/>
+        </w:rPr>
+        <mc:AlternateContent>
+          <mc:Choice Requires="wps">
+            <w:drawing>
+              <wp:anchor distT="0" distB="0" distL="114300" distR="114300" simplePos="0" relativeHeight="251663360" behindDoc="0" locked="0" layoutInCell="1" allowOverlap="1" wp14:anchorId="0DBBC138" wp14:editId="0CC7B6E0">
+                <wp:simplePos x="0" y="0"/>
+                <wp:positionH relativeFrom="column">
+                  <wp:posOffset>918514</wp:posOffset>
+                </wp:positionH>
+                <wp:positionV relativeFrom="paragraph">
+                  <wp:posOffset>36195</wp:posOffset>
+                </wp:positionV>
+                <wp:extent cx="344170" cy="348615"/>
+                <wp:effectExtent l="0" t="0" r="17780" b="13335"/>
+                <wp:wrapNone/>
+                <wp:docPr id="140138852" name="Textfeld 2"/>
+                <wp:cNvGraphicFramePr>
+                  <a:graphicFrameLocks xmlns:a="http://schemas.openxmlformats.org/drawingml/2006/main"/>
+                </wp:cNvGraphicFramePr>
+                <a:graphic xmlns:a="http://schemas.openxmlformats.org/drawingml/2006/main">
+                  <a:graphicData uri="http://schemas.microsoft.com/office/word/2010/wordprocessingShape">
+                    <wps:wsp>
+                      <wps:cNvSpPr txBox="1">
+                        <a:spLocks noChangeArrowheads="1"/>
+                      </wps:cNvSpPr>
+                      <wps:spPr bwMode="auto">
+                        <a:xfrm>
+                          <a:off x="0" y="0"/>
+                          <a:ext cx="344170" cy="348615"/>
+                        </a:xfrm>
+                        <a:prstGeom prst="rect">
+                          <a:avLst/>
+                        </a:prstGeom>
+                        <a:noFill/>
+                        <a:ln w="9525">
+                          <a:solidFill>
+                            <a:srgbClr val="000000"/>
+                          </a:solidFill>
+                          <a:miter lim="800000"/>
+                          <a:headEnd/>
+                          <a:tailEnd/>
+                        </a:ln>
+                      </wps:spPr>
+                      <wps:txbx>
+                        <w:txbxContent>
+                          <w:p>
+                            <w:pPr>
+                              <w:rPr>
+                                <w:b/>
+                                <w:bCs/>
+                                <w:color w:val="FFFFFF" w:themeColor="background1"/>
+                                <w:sz w:val="32"/>
+                                <w:szCs w:val="32"/>
+                              </w:rPr>
+                            </w:pPr>
+                            <w:r>
+                              <w:rPr>
+                                <w:b/>
+                                <w:bCs/>
+                                <w:color w:val="FFFFFF" w:themeColor="background1"/>
+                                <w:sz w:val="32"/>
+                                <w:szCs w:val="32"/>
+                              </w:rPr>
+                              <w:t>1</w:t>
+                            </w:r>
+                          </w:p>
+                        </w:txbxContent>
+                      </wps:txbx>
+                      <wps:bodyPr rot="0" vert="horz" wrap="square" lIns="91440" tIns="45720" rIns="91440" bIns="45720" anchor="t" anchorCtr="0">
+                        <a:noAutofit/>
+                      </wps:bodyPr>
+                    </wps:wsp>
+                  </a:graphicData>
+                </a:graphic>
+              </wp:anchor>
+            </w:drawing>
+          </mc:Choice>
+          <mc:Fallback>
+            <w:pict>
+              <v:shape w14:anchorId="0DBBC138" id="_x0000_s1047" type="#_x0000_t202" style="position:absolute;margin-left:72.3pt;margin-top:2.85pt;width:27.1pt;height:27.45pt;z-index:251663360;visibility:visible;mso-wrap-style:square;mso-wrap-distance-left:9pt;mso-wrap-distance-top:0;mso-wrap-distance-right:9pt;mso-wrap-distance-bottom:0;mso-position-horizontal:absolute;mso-position-horizontal-relative:text;mso-position-vertical:absolute;mso-position-vertical-relative:text;v-text-anchor:top" o:gfxdata="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" filled="f">
+                <v:textbox>
+                  <w:txbxContent>
+                    <w:p>
+                      <w:pPr>
+                        <w:rPr>
+                          <w:b/>
+                          <w:bCs/>
+                          <w:color w:val="FFFFFF" w:themeColor="background1"/>
+                          <w:sz w:val="32"/>
+                          <w:szCs w:val="32"/>
+                        </w:rPr>
+                      </w:pPr>
+                      <w:r>
+                        <w:rPr>
+                          <w:b/>
+                          <w:bCs/>
+                          <w:color w:val="FFFFFF" w:themeColor="background1"/>
+                          <w:sz w:val="32"/>
+                          <w:szCs w:val="32"/>
+                        </w:rPr>
+                        <w:t>1</w:t>
+                      </w:r>
+                    </w:p>
+                  </w:txbxContent>
+                </v:textbox>
+              </v:shape>
+            </w:pict>
+          </mc:Fallback>
+        </mc:AlternateContent>
+      </w:r>
+      <w:r>
+        <w:rPr>
+          <w:noProof/>
+        </w:rPr>
+        <mc:AlternateContent>
+          <mc:Choice Requires="wps">
+            <w:drawing>
+              <wp:anchor distT="0" distB="0" distL="114300" distR="114300" simplePos="0" relativeHeight="251670528" behindDoc="0" locked="0" layoutInCell="1" allowOverlap="1" wp14:anchorId="271FA76A" wp14:editId="020AF480">
+                <wp:simplePos x="0" y="0"/>
+                <wp:positionH relativeFrom="column">
+                  <wp:posOffset>1444294</wp:posOffset>
+                </wp:positionH>
+                <wp:positionV relativeFrom="paragraph">
+                  <wp:posOffset>241300</wp:posOffset>
+                </wp:positionV>
+                <wp:extent cx="344170" cy="348615"/>
+                <wp:effectExtent l="0" t="0" r="17780" b="13335"/>
+                <wp:wrapNone/>
+                <wp:docPr id="5972824" name="Textfeld 2"/>
+                <wp:cNvGraphicFramePr>
+                  <a:graphicFrameLocks xmlns:a="http://schemas.openxmlformats.org/drawingml/2006/main"/>
+                </wp:cNvGraphicFramePr>
+                <a:graphic xmlns:a="http://schemas.openxmlformats.org/drawingml/2006/main">
+                  <a:graphicData uri="http://schemas.microsoft.com/office/word/2010/wordprocessingShape">
+                    <wps:wsp>
+                      <wps:cNvSpPr txBox="1">
+                        <a:spLocks noChangeArrowheads="1"/>
+                      </wps:cNvSpPr>
+                      <wps:spPr bwMode="auto">
+                        <a:xfrm>
+                          <a:off x="0" y="0"/>
+                          <a:ext cx="344170" cy="348615"/>
+                        </a:xfrm>
+                        <a:prstGeom prst="rect">
+                          <a:avLst/>
+                        </a:prstGeom>
+                        <a:noFill/>
+                        <a:ln w="9525">
+                          <a:solidFill>
+                            <a:srgbClr val="000000"/>
+                          </a:solidFill>
+                          <a:miter lim="800000"/>
+                          <a:headEnd/>
+                          <a:tailEnd/>
+                        </a:ln>
+                      </wps:spPr>
+                      <wps:txbx>
+                        <w:txbxContent>
+                          <w:p>
+                            <w:pPr>
+                              <w:rPr>
+                                <w:b/>
+                                <w:bCs/>
+                                <w:color w:val="FFFFFF" w:themeColor="background1"/>
+                                <w:sz w:val="32"/>
+                                <w:szCs w:val="32"/>
+                              </w:rPr>
+                            </w:pPr>
+                            <w:r>
+                              <w:rPr>
+                                <w:b/>
+                                <w:bCs/>
+                                <w:color w:val="FFFFFF" w:themeColor="background1"/>
+                                <w:sz w:val="32"/>
+                                <w:szCs w:val="32"/>
+                              </w:rPr>
+                              <w:t>3</w:t>
+                            </w:r>
+                          </w:p>
+                        </w:txbxContent>
+                      </wps:txbx>
+                      <wps:bodyPr rot="0" vert="horz" wrap="square" lIns="91440" tIns="45720" rIns="91440" bIns="45720" anchor="t" anchorCtr="0">
+                        <a:noAutofit/>
+                      </wps:bodyPr>
+                    </wps:wsp>
+                  </a:graphicData>
+                </a:graphic>
+              </wp:anchor>
+            </w:drawing>
+          </mc:Choice>
+          <mc:Fallback>
+            <w:pict>
+              <v:shape w14:anchorId="271FA76A" id="_x0000_s1048" type="#_x0000_t202" style="position:absolute;margin-left:113.7pt;margin-top:19pt;width:27.1pt;height:27.45pt;z-index:251670528;visibility:visible;mso-wrap-style:square;mso-wrap-distance-left:9pt;mso-wrap-distance-top:0;mso-wrap-distance-right:9pt;mso-wrap-distance-bottom:0;mso-position-horizontal:absolute;mso-position-horizontal-relative:text;mso-position-vertical:absolute;mso-position-vertical-relative:text;v-text-anchor:top" o:gfxdata="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" filled="f">
+                <v:textbox>
+                  <w:txbxContent>
+                    <w:p>
+                      <w:pPr>
+                        <w:rPr>
+                          <w:b/>
+                          <w:bCs/>
+                          <w:color w:val="FFFFFF" w:themeColor="background1"/>
+                          <w:sz w:val="32"/>
+                          <w:szCs w:val="32"/>
+                        </w:rPr>
+                      </w:pPr>
+                      <w:r>
+                        <w:rPr>
+                          <w:b/>
+                          <w:bCs/>
+                          <w:color w:val="FFFFFF" w:themeColor="background1"/>
+                          <w:sz w:val="32"/>
+                          <w:szCs w:val="32"/>
+                        </w:rPr>
+                        <w:t>3</w:t>
+                      </w:r>
+                    </w:p>
+                  </w:txbxContent>
+                </v:textbox>
+              </v:shape>
+            </w:pict>
+          </mc:Fallback>
+        </mc:AlternateContent>
+      </w:r>
+      <w:r>
+        <w:rPr>
+          <w:noProof/>
+        </w:rPr>
+        <mc:AlternateContent>
+          <mc:Choice Requires="wps">
+            <w:drawing>
+              <wp:anchor distT="0" distB="0" distL="114300" distR="114300" simplePos="0" relativeHeight="251668480" behindDoc="0" locked="0" layoutInCell="1" allowOverlap="1" wp14:anchorId="73920C28" wp14:editId="6164C5AB">
+                <wp:simplePos x="0" y="0"/>
+                <wp:positionH relativeFrom="column">
+                  <wp:posOffset>1615109</wp:posOffset>
+                </wp:positionH>
+                <wp:positionV relativeFrom="paragraph">
+                  <wp:posOffset>550545</wp:posOffset>
+                </wp:positionV>
+                <wp:extent cx="0" cy="838200"/>
+                <wp:effectExtent l="19050" t="19050" r="19050" b="0"/>
+                <wp:wrapNone/>
+                <wp:docPr id="340914388" name="Gerader Verbinder 1"/>
+                <wp:cNvGraphicFramePr/>
+                <a:graphic xmlns:a="http://schemas.openxmlformats.org/drawingml/2006/main">
+                  <a:graphicData uri="http://schemas.microsoft.com/office/word/2010/wordprocessingShape">
+                    <wps:wsp>
+                      <wps:cNvCnPr/>
+                      <wps:spPr>
+                        <a:xfrm flipV="1">
+                          <a:off x="0" y="0"/>
+                          <a:ext cx="0" cy="838200"/>
+                        </a:xfrm>
+                        <a:prstGeom prst="line">
+                          <a:avLst/>
+                        </a:prstGeom>
+                        <a:ln w="28575">
+                          <a:solidFill>
+                            <a:schemeClr val="bg1"/>
+                          </a:solidFill>
+                          <a:prstDash val="sysDot"/>
+                        </a:ln>
+                      </wps:spPr>
+                      <wps:style>
+                        <a:lnRef idx="1">
+                          <a:schemeClr val="accent1"/>
+                        </a:lnRef>
+                        <a:fillRef idx="0">
+                          <a:schemeClr val="accent1"/>
+                        </a:fillRef>
+                        <a:effectRef idx="0">
+                          <a:schemeClr val="accent1"/>
+                        </a:effectRef>
+                        <a:fontRef idx="minor">
+                          <a:schemeClr val="tx1"/>
+                        </a:fontRef>
+                      </wps:style>
+                      <wps:bodyPr/>
+                    </wps:wsp>
+                  </a:graphicData>
+                </a:graphic>
+                <wp14:sizeRelH relativeFrom="margin">
+                  <wp14:pctWidth>0</wp14:pctWidth>
+                </wp14:sizeRelH>
+                <wp14:sizeRelV relativeFrom="margin">
+                  <wp14:pctHeight>0</wp14:pctHeight>
+                </wp14:sizeRelV>
+              </wp:anchor>
+            </w:drawing>
+          </mc:Choice>
+          <mc:Fallback>
+            <w:pict>
+              <v:line w14:anchorId="0195EF01" id="Gerader Verbinder 1" o:spid="_x0000_s1026" style="position:absolute;flip:y;z-index:251668480;visibility:visible;mso-wrap-style:square;mso-width-percent:0;mso-height-percent:0;mso-wrap-distance-left:9pt;mso-wrap-distance-top:0;mso-wrap-distance-right:9pt;mso-wrap-distance-bottom:0;mso-position-horizontal:absolute;mso-position-horizontal-relative:text;mso-position-vertical:absolute;mso-position-vertical-relative:text;mso-width-percent:0;mso-height-percent:0;mso-width-relative:margin;mso-height-relative:margin" from="127.15pt,43.35pt" to="127.15pt,109.35pt" o:gfxdata="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" strokecolor="white [3212]" strokeweight="2.25pt">
+                <v:stroke dashstyle="1 1"/>
+              </v:line>
+            </w:pict>
+          </mc:Fallback>
+        </mc:AlternateContent>
+      </w:r>
+      <w:r>
+        <w:rPr>
+          <w:noProof/>
+        </w:rPr>
+        <mc:AlternateContent>
+          <mc:Choice Requires="wps">
+            <w:drawing>
+              <wp:anchor distT="0" distB="0" distL="114300" distR="114300" simplePos="0" relativeHeight="251665408" behindDoc="0" locked="0" layoutInCell="1" allowOverlap="1" wp14:anchorId="4E693470" wp14:editId="7E804ABE">
+                <wp:simplePos x="0" y="0"/>
+                <wp:positionH relativeFrom="column">
+                  <wp:posOffset>643586</wp:posOffset>
+                </wp:positionH>
+                <wp:positionV relativeFrom="paragraph">
+                  <wp:posOffset>572770</wp:posOffset>
+                </wp:positionV>
+                <wp:extent cx="0" cy="838200"/>
+                <wp:effectExtent l="19050" t="19050" r="19050" b="0"/>
+                <wp:wrapNone/>
+                <wp:docPr id="1595269162" name="Gerader Verbinder 1"/>
+                <wp:cNvGraphicFramePr/>
+                <a:graphic xmlns:a="http://schemas.openxmlformats.org/drawingml/2006/main">
+                  <a:graphicData uri="http://schemas.microsoft.com/office/word/2010/wordprocessingShape">
+                    <wps:wsp>
+                      <wps:cNvCnPr/>
+                      <wps:spPr>
+                        <a:xfrm flipV="1">
+                          <a:off x="0" y="0"/>
+                          <a:ext cx="0" cy="838200"/>
+                        </a:xfrm>
+                        <a:prstGeom prst="line">
+                          <a:avLst/>
+                        </a:prstGeom>
+                        <a:ln w="28575">
+                          <a:solidFill>
+                            <a:schemeClr val="bg1"/>
+                          </a:solidFill>
+                          <a:prstDash val="sysDot"/>
+                        </a:ln>
+                      </wps:spPr>
+                      <wps:style>
+                        <a:lnRef idx="1">
+                          <a:schemeClr val="accent1"/>
+                        </a:lnRef>
+                        <a:fillRef idx="0">
+                          <a:schemeClr val="accent1"/>
+                        </a:fillRef>
+                        <a:effectRef idx="0">
+                          <a:schemeClr val="accent1"/>
+                        </a:effectRef>
+                        <a:fontRef idx="minor">
+                          <a:schemeClr val="tx1"/>
+                        </a:fontRef>
+                      </wps:style>
+                      <wps:bodyPr/>
+                    </wps:wsp>
+                  </a:graphicData>
+                </a:graphic>
+                <wp14:sizeRelH relativeFrom="margin">
+                  <wp14:pctWidth>0</wp14:pctWidth>
+                </wp14:sizeRelH>
+                <wp14:sizeRelV relativeFrom="margin">
+                  <wp14:pctHeight>0</wp14:pctHeight>
+                </wp14:sizeRelV>
+              </wp:anchor>
+            </w:drawing>
+          </mc:Choice>
+          <mc:Fallback>
+            <w:pict>
+              <v:line w14:anchorId="30056FBC" id="Gerader Verbinder 1" o:spid="_x0000_s1026" style="position:absolute;flip:y;z-index:251665408;visibility:visible;mso-wrap-style:square;mso-width-percent:0;mso-height-percent:0;mso-wrap-distance-left:9pt;mso-wrap-distance-top:0;mso-wrap-distance-right:9pt;mso-wrap-distance-bottom:0;mso-position-horizontal:absolute;mso-position-horizontal-relative:text;mso-position-vertical:absolute;mso-position-vertical-relative:text;mso-width-percent:0;mso-height-percent:0;mso-width-relative:margin;mso-height-relative:margin" from="50.7pt,45.1pt" to="50.7pt,111.1pt" o:gfxdata="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" strokecolor="white [3212]" strokeweight="2.25pt">
+                <v:stroke dashstyle="1 1"/>
+              </v:line>
+            </w:pict>
+          </mc:Fallback>
+        </mc:AlternateContent>
+      </w:r>
+      <w:r>
+        <w:rPr>
+          <w:noProof/>
+        </w:rPr>
+        <mc:AlternateContent>
+          <mc:Choice Requires="wps">
+            <w:drawing>
+              <wp:anchor distT="0" distB="0" distL="114300" distR="114300" simplePos="0" relativeHeight="251666432" behindDoc="0" locked="0" layoutInCell="1" allowOverlap="1" wp14:anchorId="61174FEC" wp14:editId="1E812E6B">
+                <wp:simplePos x="0" y="0"/>
+                <wp:positionH relativeFrom="column">
+                  <wp:posOffset>491683</wp:posOffset>
+                </wp:positionH>
+                <wp:positionV relativeFrom="paragraph">
+                  <wp:posOffset>253144</wp:posOffset>
+                </wp:positionV>
+                <wp:extent cx="344170" cy="348615"/>
+                <wp:effectExtent l="0" t="0" r="17780" b="13335"/>
+                <wp:wrapNone/>
+                <wp:docPr id="1214181939" name="Textfeld 2"/>
+                <wp:cNvGraphicFramePr>
+                  <a:graphicFrameLocks xmlns:a="http://schemas.openxmlformats.org/drawingml/2006/main"/>
+                </wp:cNvGraphicFramePr>
+                <a:graphic xmlns:a="http://schemas.openxmlformats.org/drawingml/2006/main">
+                  <a:graphicData uri="http://schemas.microsoft.com/office/word/2010/wordprocessingShape">
+                    <wps:wsp>
+                      <wps:cNvSpPr txBox="1">
+                        <a:spLocks noChangeArrowheads="1"/>
+                      </wps:cNvSpPr>
+                      <wps:spPr bwMode="auto">
+                        <a:xfrm>
+                          <a:off x="0" y="0"/>
+                          <a:ext cx="344170" cy="348615"/>
+                        </a:xfrm>
+                        <a:prstGeom prst="rect">
+                          <a:avLst/>
+                        </a:prstGeom>
+                        <a:noFill/>
+                        <a:ln w="9525">
+                          <a:solidFill>
+                            <a:srgbClr val="000000"/>
+                          </a:solidFill>
+                          <a:miter lim="800000"/>
+                          <a:headEnd/>
+                          <a:tailEnd/>
+                        </a:ln>
+                      </wps:spPr>
+                      <wps:txbx>
+                        <w:txbxContent>
+                          <w:p>
+                            <w:pPr>
+                              <w:rPr>
+                                <w:b/>
+                                <w:bCs/>
+                                <w:color w:val="FFFFFF" w:themeColor="background1"/>
+                                <w:sz w:val="32"/>
+                                <w:szCs w:val="32"/>
+                              </w:rPr>
+                            </w:pPr>
+                            <w:r>
+                              <w:rPr>
+                                <w:b/>
+                                <w:bCs/>
+                                <w:color w:val="FFFFFF" w:themeColor="background1"/>
+                                <w:sz w:val="32"/>
+                                <w:szCs w:val="32"/>
+                              </w:rPr>
+                              <w:t>2</w:t>
+                            </w:r>
+                          </w:p>
+                        </w:txbxContent>
+                      </wps:txbx>
+                      <wps:bodyPr rot="0" vert="horz" wrap="square" lIns="91440" tIns="45720" rIns="91440" bIns="45720" anchor="t" anchorCtr="0">
+                        <a:noAutofit/>
+                      </wps:bodyPr>
+                    </wps:wsp>
+                  </a:graphicData>
+                </a:graphic>
+              </wp:anchor>
+            </w:drawing>
+          </mc:Choice>
+          <mc:Fallback>
+            <w:pict>
+              <v:shape w14:anchorId="61174FEC" id="_x0000_s1049" type="#_x0000_t202" style="position:absolute;margin-left:38.7pt;margin-top:19.95pt;width:27.1pt;height:27.45pt;z-index:251666432;visibility:visible;mso-wrap-style:square;mso-wrap-distance-left:9pt;mso-wrap-distance-top:0;mso-wrap-distance-right:9pt;mso-wrap-distance-bottom:0;mso-position-horizontal:absolute;mso-position-horizontal-relative:text;mso-position-vertical:absolute;mso-position-vertical-relative:text;v-text-anchor:top" o:gfxdata="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" filled="f">
+                <v:textbox>
+                  <w:txbxContent>
+                    <w:p>
+                      <w:pPr>
+                        <w:rPr>
+                          <w:b/>
+                          <w:bCs/>
+                          <w:color w:val="FFFFFF" w:themeColor="background1"/>
+                          <w:sz w:val="32"/>
+                          <w:szCs w:val="32"/>
+                        </w:rPr>
+                      </w:pPr>
+                      <w:r>
+                        <w:rPr>
+                          <w:b/>
+                          <w:bCs/>
+                          <w:color w:val="FFFFFF" w:themeColor="background1"/>
+                          <w:sz w:val="32"/>
+                          <w:szCs w:val="32"/>
+                        </w:rPr>
+                        <w:t>2</w:t>
+                      </w:r>
+                    </w:p>
+                  </w:txbxContent>
+                </v:textbox>
+              </v:shape>
+            </w:pict>
+          </mc:Fallback>
+        </mc:AlternateContent>
+      </w:r>
+      <w:r>
         <w:rPr>
           <w:b/>
           <w:bCs/>
-          <w:sz w:val="22"/>
-          <w:szCs w:val="22"/>
-          <w:lang w:val="en-US"/>
-        </w:rPr>
-      </w:pPr>
-      <w:r>
-        <w:rPr>
-          <w:b/>
-          <w:bCs/>
-          <w:sz w:val="22"/>
-          <w:szCs w:val="22"/>
-          <w:lang w:val="en-US"/>
-        </w:rPr>
-        <w:t>Read out</w:t>
-      </w:r>
-      <w:r>
-        <w:rPr>
-          <w:b/>
-          <w:bCs/>
-          <w:sz w:val="22"/>
-          <w:szCs w:val="22"/>
-          <w:lang w:val="en-US"/>
-        </w:rPr>
-        <w:t xml:space="preserve"> the</w:t>
-      </w:r>
-      <w:r>
-        <w:rPr>
-          <w:b/>
-          <w:bCs/>
-          <w:sz w:val="22"/>
-          <w:szCs w:val="22"/>
-          <w:lang w:val="en-US"/>
-        </w:rPr>
-        <w:t xml:space="preserve"> data</w:t>
-      </w:r>
-    </w:p>
-    <w:tbl>
-      <w:tblPr>
-        <w:tblStyle w:val="TabelleBFH"/>
-        <w:tblpPr w:leftFromText="141" w:rightFromText="141" w:vertAnchor="text" w:horzAnchor="margin" w:tblpY="85"/>
-        <w:tblW w:w="0" w:type="auto"/>
-        <w:tblInd w:w="0" w:type="dxa"/>
-        <w:tblLook w:val="04A0" w:firstRow="1" w:lastRow="0" w:firstColumn="1" w:lastColumn="0" w:noHBand="0" w:noVBand="1"/>
-      </w:tblPr>
-      <w:tblGrid>
-        <w:gridCol w:w="1984"/>
-        <w:gridCol w:w="1562"/>
-        <w:gridCol w:w="1700"/>
-        <w:gridCol w:w="1418"/>
-        <w:gridCol w:w="2408"/>
-      </w:tblGrid>
-      <w:tr>
-        <w:trPr>
-          <w:cnfStyle w:val="100000000000" w:firstRow="1" w:lastRow="0" w:firstColumn="0" w:lastColumn="0" w:oddVBand="0" w:evenVBand="0" w:oddHBand="0" w:evenHBand="0" w:firstRowFirstColumn="0" w:firstRowLastColumn="0" w:lastRowFirstColumn="0" w:lastRowLastColumn="0"/>
-        </w:trPr>
-        <w:tc>
-          <w:tcPr>
-            <w:tcW w:w="1985" w:type="dxa"/>
-          </w:tcPr>
-          <w:p>
-            <w:pPr>
-              <w:jc w:val="center"/>
-              <w:rPr>
-                <w:sz w:val="22"/>
-                <w:szCs w:val="22"/>
-                <w:lang w:val="en-US"/>
-              </w:rPr>
-            </w:pPr>
-            <w:r>
-              <w:rPr>
-                <w:sz w:val="22"/>
-                <w:szCs w:val="22"/>
-                <w:lang w:val="en-US"/>
-              </w:rPr>
-              <w:t>Time elapsed since start</w:t>
-            </w:r>
-            <w:r>
-              <w:rPr>
-                <w:sz w:val="22"/>
-                <w:szCs w:val="22"/>
-                <w:lang w:val="en-US"/>
-              </w:rPr>
-              <w:t xml:space="preserve"> </w:t>
-            </w:r>
-            <w:r>
-              <w:rPr>
-                <w:sz w:val="22"/>
-                <w:szCs w:val="22"/>
-                <w:lang w:val="en-US"/>
-              </w:rPr>
-              <w:t>[</w:t>
-            </w:r>
-            <w:proofErr w:type="spellStart"/>
-            <w:r>
-              <w:rPr>
-                <w:sz w:val="22"/>
-                <w:szCs w:val="22"/>
-                <w:lang w:val="en-US"/>
-              </w:rPr>
-              <w:t>ms</w:t>
-            </w:r>
-            <w:proofErr w:type="spellEnd"/>
-            <w:r>
-              <w:rPr>
-                <w:sz w:val="22"/>
-                <w:szCs w:val="22"/>
-                <w:lang w:val="en-US"/>
-              </w:rPr>
-              <w:t>]</w:t>
-            </w:r>
-          </w:p>
-        </w:tc>
-        <w:tc>
-          <w:tcPr>
-            <w:tcW w:w="1417" w:type="dxa"/>
-          </w:tcPr>
-          <w:p>
-            <w:pPr>
-              <w:jc w:val="center"/>
-              <w:rPr>
-                <w:sz w:val="22"/>
-                <w:szCs w:val="22"/>
-                <w:lang w:val="en-US"/>
-              </w:rPr>
-            </w:pPr>
-            <w:r>
-              <w:rPr>
-                <w:sz w:val="22"/>
-                <w:szCs w:val="22"/>
-                <w:lang w:val="en-US"/>
-              </w:rPr>
-              <w:t>Unix Time Stamp</w:t>
-            </w:r>
-          </w:p>
-        </w:tc>
-        <w:tc>
-          <w:tcPr>
-            <w:tcW w:w="1701" w:type="dxa"/>
-          </w:tcPr>
-          <w:p>
-            <w:pPr>
-              <w:jc w:val="center"/>
-              <w:rPr>
-                <w:sz w:val="22"/>
-                <w:szCs w:val="22"/>
-                <w:lang w:val="en-US"/>
-              </w:rPr>
-            </w:pPr>
-            <w:r>
-              <w:rPr>
-                <w:sz w:val="22"/>
-                <w:szCs w:val="22"/>
-                <w:lang w:val="en-US"/>
-              </w:rPr>
-              <w:t>Cable [cm]</w:t>
-            </w:r>
-          </w:p>
-        </w:tc>
-        <w:tc>
-          <w:tcPr>
-            <w:tcW w:w="1418" w:type="dxa"/>
-          </w:tcPr>
-          <w:p>
-            <w:pPr>
-              <w:jc w:val="center"/>
-              <w:rPr>
-                <w:sz w:val="22"/>
-                <w:szCs w:val="22"/>
-                <w:lang w:val="en-US"/>
-              </w:rPr>
-            </w:pPr>
-            <w:r>
-              <w:rPr>
-                <w:sz w:val="22"/>
-                <w:szCs w:val="22"/>
-                <w:lang w:val="en-US"/>
-              </w:rPr>
-              <w:t>Load [N]</w:t>
-            </w:r>
-          </w:p>
-        </w:tc>
-        <w:tc>
-          <w:tcPr>
-            <w:tcW w:w="2410" w:type="dxa"/>
-          </w:tcPr>
-          <w:p>
-            <w:pPr>
-              <w:jc w:val="center"/>
-              <w:rPr>
-                <w:sz w:val="22"/>
-                <w:szCs w:val="22"/>
-                <w:lang w:val="en-US"/>
-              </w:rPr>
-            </w:pPr>
-            <w:r>
-              <w:rPr>
-                <w:sz w:val="22"/>
-                <w:szCs w:val="22"/>
-                <w:lang w:val="en-US"/>
-              </w:rPr>
-              <w:t>Battery voltage [V]</w:t>
-            </w:r>
-          </w:p>
-        </w:tc>
-      </w:tr>
-      <w:tr>
-        <w:tc>
-          <w:tcPr>
-            <w:tcW w:w="1985" w:type="dxa"/>
-          </w:tcPr>
-          <w:p>
-            <w:pPr>
-              <w:jc w:val="center"/>
-              <w:rPr>
-                <w:sz w:val="22"/>
-                <w:szCs w:val="22"/>
-                <w:lang w:val="en-US"/>
-              </w:rPr>
-            </w:pPr>
-            <w:r>
-              <w:rPr>
-                <w:sz w:val="22"/>
-                <w:szCs w:val="22"/>
-                <w:lang w:val="en-US"/>
-              </w:rPr>
-              <w:t>29239</w:t>
-            </w:r>
-          </w:p>
-        </w:tc>
-        <w:tc>
-          <w:tcPr>
-            <w:tcW w:w="1417" w:type="dxa"/>
-          </w:tcPr>
-          <w:p>
-            <w:pPr>
-              <w:jc w:val="center"/>
-              <w:rPr>
-                <w:sz w:val="22"/>
-                <w:szCs w:val="22"/>
-                <w:lang w:val="en-US"/>
-              </w:rPr>
-            </w:pPr>
-            <w:r>
-              <w:rPr>
-                <w:sz w:val="22"/>
-                <w:szCs w:val="22"/>
-                <w:lang w:val="en-US"/>
-              </w:rPr>
-              <w:t>1652178932</w:t>
-            </w:r>
-          </w:p>
-        </w:tc>
-        <w:tc>
-          <w:tcPr>
-            <w:tcW w:w="1701" w:type="dxa"/>
-          </w:tcPr>
-          <w:p>
-            <w:pPr>
-              <w:jc w:val="center"/>
-              <w:rPr>
-                <w:sz w:val="22"/>
-                <w:szCs w:val="22"/>
-                <w:lang w:val="en-US"/>
-              </w:rPr>
-            </w:pPr>
-            <w:r>
-              <w:rPr>
-                <w:sz w:val="22"/>
-                <w:szCs w:val="22"/>
-                <w:lang w:val="en-US"/>
-              </w:rPr>
-              <w:t>25</w:t>
-            </w:r>
-          </w:p>
-        </w:tc>
-        <w:tc>
-          <w:tcPr>
-            <w:tcW w:w="1418" w:type="dxa"/>
-          </w:tcPr>
-          <w:p>
-            <w:pPr>
-              <w:jc w:val="center"/>
-              <w:rPr>
-                <w:sz w:val="22"/>
-                <w:szCs w:val="22"/>
-                <w:lang w:val="en-US"/>
-              </w:rPr>
-            </w:pPr>
-            <w:r>
-              <w:rPr>
-                <w:sz w:val="22"/>
-                <w:szCs w:val="22"/>
-                <w:lang w:val="en-US"/>
-              </w:rPr>
-              <w:t>-167.545</w:t>
-            </w:r>
-          </w:p>
-        </w:tc>
-        <w:tc>
-          <w:tcPr>
-            <w:tcW w:w="2410" w:type="dxa"/>
-          </w:tcPr>
-          <w:p>
-            <w:pPr>
-              <w:jc w:val="center"/>
-              <w:rPr>
-                <w:sz w:val="22"/>
-                <w:szCs w:val="22"/>
-                <w:lang w:val="en-US"/>
-              </w:rPr>
-            </w:pPr>
-            <w:r>
-              <w:rPr>
-                <w:sz w:val="22"/>
-                <w:szCs w:val="22"/>
-                <w:lang w:val="en-US"/>
-              </w:rPr>
-              <w:t>12.38</w:t>
-            </w:r>
-          </w:p>
-        </w:tc>
-      </w:tr>
-      <w:tr>
-        <w:tc>
-          <w:tcPr>
-            <w:tcW w:w="1985" w:type="dxa"/>
-          </w:tcPr>
-          <w:p>
-            <w:pPr>
-              <w:jc w:val="center"/>
-              <w:rPr>
-                <w:sz w:val="22"/>
-                <w:szCs w:val="22"/>
-                <w:lang w:val="en-US"/>
-              </w:rPr>
-            </w:pPr>
-            <w:r>
-              <w:rPr>
-                <w:sz w:val="22"/>
-                <w:szCs w:val="22"/>
-                <w:lang w:val="en-US"/>
-              </w:rPr>
-              <w:t>29249</w:t>
-            </w:r>
-          </w:p>
-        </w:tc>
-        <w:tc>
-          <w:tcPr>
-            <w:tcW w:w="1417" w:type="dxa"/>
-          </w:tcPr>
-          <w:p>
-            <w:pPr>
-              <w:jc w:val="center"/>
-              <w:rPr>
-                <w:sz w:val="22"/>
-                <w:szCs w:val="22"/>
-                <w:lang w:val="en-US"/>
-              </w:rPr>
-            </w:pPr>
-            <w:r>
-              <w:rPr>
-                <w:sz w:val="22"/>
-                <w:szCs w:val="22"/>
-                <w:lang w:val="en-US"/>
-              </w:rPr>
-              <w:t>1652178932</w:t>
-            </w:r>
-          </w:p>
-        </w:tc>
-        <w:tc>
-          <w:tcPr>
-            <w:tcW w:w="1701" w:type="dxa"/>
-          </w:tcPr>
-          <w:p>
-            <w:pPr>
-              <w:jc w:val="center"/>
-              <w:rPr>
-                <w:sz w:val="22"/>
-                <w:szCs w:val="22"/>
-                <w:lang w:val="en-US"/>
-              </w:rPr>
-            </w:pPr>
-            <w:r>
-              <w:rPr>
-                <w:sz w:val="22"/>
-                <w:szCs w:val="22"/>
-                <w:lang w:val="en-US"/>
-              </w:rPr>
-              <w:t>25</w:t>
-            </w:r>
-          </w:p>
-        </w:tc>
-        <w:tc>
-          <w:tcPr>
-            <w:tcW w:w="1418" w:type="dxa"/>
-          </w:tcPr>
-          <w:p>
-            <w:pPr>
-              <w:jc w:val="center"/>
-              <w:rPr>
-                <w:sz w:val="22"/>
-                <w:szCs w:val="22"/>
-                <w:lang w:val="en-US"/>
-              </w:rPr>
-            </w:pPr>
-            <w:r>
-              <w:rPr>
-                <w:sz w:val="22"/>
-                <w:szCs w:val="22"/>
-                <w:lang w:val="en-US"/>
-              </w:rPr>
-              <w:t>-170.112</w:t>
-            </w:r>
-          </w:p>
-        </w:tc>
-        <w:tc>
-          <w:tcPr>
-            <w:tcW w:w="2410" w:type="dxa"/>
-          </w:tcPr>
-          <w:p>
-            <w:pPr>
-              <w:jc w:val="center"/>
-              <w:rPr>
-                <w:sz w:val="22"/>
-                <w:szCs w:val="22"/>
-                <w:lang w:val="en-US"/>
-              </w:rPr>
-            </w:pPr>
-            <w:r>
-              <w:rPr>
-                <w:sz w:val="22"/>
-                <w:szCs w:val="22"/>
-                <w:lang w:val="en-US"/>
-              </w:rPr>
-              <w:t>12.38</w:t>
-            </w:r>
-          </w:p>
-        </w:tc>
-      </w:tr>
-      <w:tr>
-        <w:tc>
-          <w:tcPr>
-            <w:tcW w:w="1985" w:type="dxa"/>
-          </w:tcPr>
-          <w:p>
-            <w:pPr>
-              <w:jc w:val="center"/>
-              <w:rPr>
-                <w:sz w:val="22"/>
-                <w:szCs w:val="22"/>
-                <w:lang w:val="en-US"/>
-              </w:rPr>
-            </w:pPr>
-            <w:r>
-              <w:rPr>
-                <w:sz w:val="22"/>
-                <w:szCs w:val="22"/>
-                <w:lang w:val="en-US"/>
-              </w:rPr>
-              <w:t>…</w:t>
-            </w:r>
-          </w:p>
-        </w:tc>
-        <w:tc>
-          <w:tcPr>
-            <w:tcW w:w="1417" w:type="dxa"/>
-          </w:tcPr>
-          <w:p>
-            <w:pPr>
-              <w:jc w:val="center"/>
-              <w:rPr>
-                <w:sz w:val="22"/>
-                <w:szCs w:val="22"/>
-                <w:lang w:val="en-US"/>
-              </w:rPr>
-            </w:pPr>
-            <w:r>
-              <w:rPr>
-                <w:sz w:val="22"/>
-                <w:szCs w:val="22"/>
-                <w:lang w:val="en-US"/>
-              </w:rPr>
-              <w:t>…</w:t>
-            </w:r>
-          </w:p>
-        </w:tc>
-        <w:tc>
-          <w:tcPr>
-            <w:tcW w:w="1701" w:type="dxa"/>
-          </w:tcPr>
-          <w:p>
-            <w:pPr>
-              <w:jc w:val="center"/>
-              <w:rPr>
-                <w:sz w:val="22"/>
-                <w:szCs w:val="22"/>
-                <w:lang w:val="en-US"/>
-              </w:rPr>
-            </w:pPr>
-            <w:r>
-              <w:rPr>
-                <w:sz w:val="22"/>
-                <w:szCs w:val="22"/>
-                <w:lang w:val="en-US"/>
-              </w:rPr>
-              <w:t>…</w:t>
-            </w:r>
-          </w:p>
-        </w:tc>
-        <w:tc>
-          <w:tcPr>
-            <w:tcW w:w="1418" w:type="dxa"/>
-          </w:tcPr>
-          <w:p>
-            <w:pPr>
-              <w:jc w:val="center"/>
-              <w:rPr>
-                <w:sz w:val="22"/>
-                <w:szCs w:val="22"/>
-                <w:lang w:val="en-US"/>
-              </w:rPr>
-            </w:pPr>
-            <w:r>
-              <w:rPr>
-                <w:sz w:val="22"/>
-                <w:szCs w:val="22"/>
-                <w:lang w:val="en-US"/>
-              </w:rPr>
-              <w:t>…</w:t>
-            </w:r>
-          </w:p>
-        </w:tc>
-        <w:tc>
-          <w:tcPr>
-            <w:tcW w:w="2410" w:type="dxa"/>
-          </w:tcPr>
-          <w:p>
-            <w:pPr>
-              <w:jc w:val="center"/>
-              <w:rPr>
-                <w:sz w:val="22"/>
-                <w:szCs w:val="22"/>
-                <w:lang w:val="en-US"/>
-              </w:rPr>
-            </w:pPr>
-            <w:r>
-              <w:rPr>
-                <w:sz w:val="22"/>
-                <w:szCs w:val="22"/>
-                <w:lang w:val="en-US"/>
-              </w:rPr>
-              <w:t>…</w:t>
-            </w:r>
-          </w:p>
-        </w:tc>
-      </w:tr>
-    </w:tbl>
-    <w:p>
-      <w:pPr>
-        <w:spacing w:after="160" w:line="259" w:lineRule="auto"/>
-        <w:rPr>
-          <w:b/>
-          <w:bCs/>
-          <w:sz w:val="22"/>
-          <w:szCs w:val="22"/>
-          <w:lang w:val="en-US"/>
-        </w:rPr>
-      </w:pPr>
-    </w:p>
-    <w:p>
-      <w:pPr>
-        <w:spacing w:after="160" w:line="259" w:lineRule="auto"/>
-        <w:rPr>
-          <w:b/>
-          <w:bCs/>
-          <w:sz w:val="22"/>
-          <w:szCs w:val="22"/>
-          <w:lang w:val="en-US"/>
-        </w:rPr>
-      </w:pPr>
-    </w:p>
-    <w:p>
-      <w:pPr>
-        <w:spacing w:after="160" w:line="259" w:lineRule="auto"/>
-        <w:rPr>
-          <w:b/>
-          <w:bCs/>
-          <w:sz w:val="22"/>
-          <w:szCs w:val="22"/>
-          <w:lang w:val="en-US"/>
-        </w:rPr>
-      </w:pPr>
-      <w:r>
-        <w:rPr>
-          <w:b/>
-          <w:bCs/>
-          <w:sz w:val="22"/>
-          <w:szCs w:val="22"/>
-          <w:lang w:val="en-US"/>
-        </w:rPr>
-        <w:t>Unix time stamp to date/time</w:t>
-      </w:r>
-    </w:p>
-    <w:p>
-      <w:pPr>
-        <w:spacing w:after="160" w:line="259" w:lineRule="auto"/>
-        <w:rPr>
-          <w:b/>
-          <w:bCs/>
-          <w:sz w:val="22"/>
-          <w:szCs w:val="22"/>
-          <w:lang w:val="en-US"/>
-        </w:rPr>
-      </w:pPr>
-      <w:r>
-        <w:rPr>
-          <w:sz w:val="22"/>
-          <w:szCs w:val="22"/>
-          <w:lang w:val="en-US"/>
-        </w:rPr>
-        <w:t>The time stamp is stored via the internal battery of the SD Shield.</w:t>
-      </w:r>
-    </w:p>
-    <w:p>
-      <w:pPr>
-        <w:rPr>
-          <w:sz w:val="22"/>
-          <w:szCs w:val="22"/>
-          <w:lang w:val="en-US"/>
-        </w:rPr>
-      </w:pPr>
-      <w:r>
-        <w:rPr>
-          <w:sz w:val="22"/>
-          <w:szCs w:val="22"/>
-          <w:lang w:val="en-US"/>
-        </w:rPr>
-        <w:br/>
-      </w:r>
-    </w:p>
-    <w:p>
-      <w:pPr>
-        <w:rPr>
-          <w:b/>
-          <w:bCs/>
-          <w:sz w:val="22"/>
-          <w:szCs w:val="22"/>
-          <w:lang w:val="en-US"/>
-        </w:rPr>
-      </w:pPr>
-      <w:r>
-        <w:rPr>
-          <w:b/>
-          <w:bCs/>
-          <w:sz w:val="22"/>
-          <w:szCs w:val="22"/>
-          <w:lang w:val="en-US"/>
-        </w:rPr>
-        <w:t>In Python</w:t>
-      </w:r>
-      <w:r>
-        <w:rPr>
-          <w:b/>
-          <w:bCs/>
-          <w:sz w:val="22"/>
-          <w:szCs w:val="22"/>
-          <w:lang w:val="en-US"/>
-        </w:rPr>
-        <w:t>:</w:t>
-      </w:r>
-    </w:p>
-    <w:p>
-      <w:pPr>
-        <w:rPr>
-          <w:sz w:val="22"/>
-          <w:szCs w:val="22"/>
-          <w:lang w:val="en-US"/>
-        </w:rPr>
-      </w:pPr>
-      <w:r>
-        <w:rPr>
-          <w:sz w:val="22"/>
-          <w:szCs w:val="22"/>
-          <w:lang w:val="en-US"/>
-        </w:rPr>
-        <w:t>import datetime</w:t>
-      </w:r>
-    </w:p>
-    <w:p>
-      <w:pPr>
-        <w:rPr>
-          <w:sz w:val="22"/>
-          <w:szCs w:val="22"/>
-          <w:lang w:val="en-US"/>
-        </w:rPr>
-      </w:pPr>
-      <w:r>
-        <w:rPr>
-          <w:sz w:val="22"/>
-          <w:szCs w:val="22"/>
-          <w:lang w:val="en-US"/>
-        </w:rPr>
-        <w:t xml:space="preserve">dt = </w:t>
-      </w:r>
-      <w:proofErr w:type="spellStart"/>
-      <w:proofErr w:type="gramStart"/>
-      <w:r>
-        <w:rPr>
-          <w:sz w:val="22"/>
-          <w:szCs w:val="22"/>
-          <w:lang w:val="en-US"/>
-        </w:rPr>
-        <w:t>datetime.datetime</w:t>
-      </w:r>
-      <w:proofErr w:type="gramEnd"/>
-      <w:r>
-        <w:rPr>
-          <w:sz w:val="22"/>
-          <w:szCs w:val="22"/>
-          <w:lang w:val="en-US"/>
-        </w:rPr>
-        <w:t>.fromtimestamp</w:t>
-      </w:r>
-      <w:proofErr w:type="spellEnd"/>
-      <w:r>
-        <w:rPr>
-          <w:sz w:val="22"/>
-          <w:szCs w:val="22"/>
-          <w:lang w:val="en-US"/>
-        </w:rPr>
-        <w:t>(1652178932)</w:t>
-      </w:r>
-    </w:p>
-    <w:p>
-      <w:pPr>
-        <w:rPr>
-          <w:sz w:val="22"/>
-          <w:szCs w:val="22"/>
-          <w:lang w:val="en-US"/>
-        </w:rPr>
-      </w:pPr>
-    </w:p>
-    <w:p>
-      <w:pPr>
-        <w:rPr>
-          <w:sz w:val="22"/>
-          <w:szCs w:val="22"/>
-          <w:lang w:val="en-US"/>
-        </w:rPr>
-      </w:pPr>
-      <w:r>
-        <w:rPr>
-          <w:sz w:val="22"/>
-          <w:szCs w:val="22"/>
-          <w:lang w:val="en-US"/>
-        </w:rPr>
-        <w:t xml:space="preserve"># </w:t>
-      </w:r>
-      <w:r>
-        <w:rPr>
-          <w:sz w:val="22"/>
-          <w:szCs w:val="22"/>
-          <w:lang w:val="en-US"/>
-        </w:rPr>
-        <w:t xml:space="preserve">Don’t forget to set the </w:t>
-      </w:r>
-      <w:r>
-        <w:rPr>
-          <w:sz w:val="22"/>
-          <w:szCs w:val="22"/>
-          <w:lang w:val="en-US"/>
-        </w:rPr>
-        <w:t>time zone</w:t>
-      </w:r>
-      <w:r>
-        <w:rPr>
-          <w:sz w:val="22"/>
-          <w:szCs w:val="22"/>
-          <w:lang w:val="en-US"/>
-        </w:rPr>
-        <w:t>.</w:t>
-      </w:r>
-    </w:p>
-    <w:p>
-      <w:pPr>
-        <w:spacing w:after="160" w:line="259" w:lineRule="auto"/>
-        <w:rPr>
-          <w:sz w:val="22"/>
-          <w:szCs w:val="22"/>
-          <w:lang w:val="en-US"/>
-        </w:rPr>
-      </w:pPr>
-      <w:r>
-        <w:rPr>
-          <w:sz w:val="22"/>
-          <w:szCs w:val="22"/>
-          <w:lang w:val="en-US"/>
-        </w:rPr>
-        <w:br w:type="page"/>
-      </w:r>
-    </w:p>
-    <w:p>
-      <w:pPr>
-        <w:rPr>
-          <w:b/>
-          <w:bCs/>
-          <w:sz w:val="22"/>
-          <w:szCs w:val="22"/>
-          <w:lang w:val="en-US"/>
-        </w:rPr>
-      </w:pPr>
-      <w:r>
-        <w:rPr>
-          <w:b/>
-          <w:bCs/>
-          <w:sz w:val="22"/>
-          <w:szCs w:val="22"/>
-          <w:lang w:val="en-US"/>
-        </w:rPr>
-        <w:lastRenderedPageBreak/>
-        <w:t>Technical d</w:t>
-      </w:r>
-      <w:r>
-        <w:rPr>
-          <w:b/>
-          <w:bCs/>
-          <w:sz w:val="22"/>
-          <w:szCs w:val="22"/>
-          <w:lang w:val="en-US"/>
-        </w:rPr>
-        <w:t xml:space="preserve">ata </w:t>
-      </w:r>
-    </w:p>
-    <w:p>
-      <w:pPr>
-        <w:rPr>
-          <w:sz w:val="22"/>
-          <w:szCs w:val="22"/>
-          <w:lang w:val="en-US"/>
-        </w:rPr>
-      </w:pPr>
-    </w:p>
-    <w:p>
-      <w:pPr>
-        <w:rPr>
-          <w:sz w:val="22"/>
-          <w:szCs w:val="22"/>
-          <w:lang w:val="en-US"/>
-        </w:rPr>
-      </w:pPr>
-      <w:r>
-        <w:rPr>
-          <w:sz w:val="22"/>
-          <w:szCs w:val="22"/>
-          <w:lang w:val="en-US"/>
-        </w:rPr>
-        <w:t xml:space="preserve">At 12.2 volts, an average of 140 mA (1.16 mA idle), </w:t>
-      </w:r>
-      <w:r>
-        <w:rPr>
-          <w:sz w:val="22"/>
-          <w:szCs w:val="22"/>
-          <w:lang w:val="en-US"/>
-        </w:rPr>
-        <w:br/>
-      </w:r>
-      <w:r>
-        <w:rPr>
-          <w:sz w:val="22"/>
-          <w:szCs w:val="22"/>
-          <w:lang w:val="en-US"/>
-        </w:rPr>
-        <w:t>i.e.,</w:t>
-      </w:r>
-      <w:r>
-        <w:rPr>
-          <w:sz w:val="22"/>
-          <w:szCs w:val="22"/>
-          <w:lang w:val="en-US"/>
-        </w:rPr>
-        <w:t xml:space="preserve"> a fully charged battery with, for example, 6 Ah, </w:t>
-      </w:r>
-      <w:r>
-        <w:rPr>
-          <w:sz w:val="22"/>
-          <w:szCs w:val="22"/>
-          <w:lang w:val="en-US"/>
-        </w:rPr>
-        <w:t xml:space="preserve">lasts </w:t>
-      </w:r>
-      <w:r>
-        <w:rPr>
-          <w:sz w:val="22"/>
-          <w:szCs w:val="22"/>
-          <w:lang w:val="en-US"/>
-        </w:rPr>
-        <w:t>theoretically</w:t>
-      </w:r>
-      <w:r>
-        <w:rPr>
-          <w:sz w:val="22"/>
-          <w:szCs w:val="22"/>
-          <w:lang w:val="en-US"/>
-        </w:rPr>
-        <w:t xml:space="preserve"> for</w:t>
-      </w:r>
-      <w:r>
-        <w:rPr>
-          <w:sz w:val="22"/>
-          <w:szCs w:val="22"/>
-          <w:lang w:val="en-US"/>
-        </w:rPr>
-        <w:t xml:space="preserve"> </w:t>
-      </w:r>
-      <w:r>
-        <w:rPr>
-          <w:sz w:val="22"/>
-          <w:szCs w:val="22"/>
-          <w:lang w:val="en-US"/>
-        </w:rPr>
-        <w:br/>
-      </w:r>
-      <w:r>
-        <w:rPr>
-          <w:sz w:val="22"/>
-          <w:szCs w:val="22"/>
-          <w:lang w:val="en-US"/>
-        </w:rPr>
-        <w:t>approx. 40 hours (6 Ah/0.14A = 42.9 h).</w:t>
-      </w:r>
-    </w:p>
-    <w:p>
-      <w:pPr>
-        <w:rPr>
-          <w:sz w:val="22"/>
-          <w:szCs w:val="22"/>
-          <w:lang w:val="en-US"/>
-        </w:rPr>
-      </w:pPr>
-    </w:p>
-    <w:p>
-      <w:pPr>
-        <w:rPr>
-          <w:sz w:val="22"/>
-          <w:szCs w:val="22"/>
-          <w:lang w:val="en-US"/>
-        </w:rPr>
-      </w:pPr>
-      <w:r>
-        <w:rPr>
-          <w:sz w:val="22"/>
-          <w:szCs w:val="22"/>
-          <w:lang w:val="en-US"/>
-        </w:rPr>
-        <w:t>Note that the lead-acid battery (AGM) is fully charged at a terminal voltage of 12.8 V (100 %) and discharged at a terminal voltage of approx. 11.8 V (0 %).</w:t>
-      </w:r>
-    </w:p>
-    <w:p>
-      <w:pPr>
-        <w:rPr>
-          <w:sz w:val="22"/>
-          <w:szCs w:val="22"/>
-          <w:lang w:val="en-US"/>
-        </w:rPr>
-      </w:pPr>
-    </w:p>
-    <w:p>
-      <w:pPr>
-        <w:rPr>
-          <w:lang w:val="en-US"/>
-        </w:rPr>
-      </w:pPr>
-    </w:p>
-    <w:p>
-      <w:pPr>
-        <w:rPr>
-          <w:b/>
-          <w:bCs/>
-          <w:sz w:val="22"/>
-          <w:szCs w:val="22"/>
-          <w:lang w:val="en-US"/>
-        </w:rPr>
-      </w:pPr>
-    </w:p>
-    <w:p>
-      <w:pPr>
-        <w:rPr>
-          <w:b/>
-          <w:bCs/>
-          <w:sz w:val="22"/>
-          <w:szCs w:val="22"/>
-          <w:lang w:val="en-US"/>
-        </w:rPr>
-      </w:pPr>
-      <w:r>
-        <w:rPr>
-          <w:b/>
-          <w:bCs/>
-          <w:sz w:val="22"/>
-          <w:szCs w:val="22"/>
-          <w:lang w:val="en-US"/>
-        </w:rPr>
-        <w:t>Schematic</w:t>
-      </w:r>
-      <w:r>
-        <w:rPr>
-          <w:b/>
-          <w:bCs/>
-          <w:sz w:val="22"/>
-          <w:szCs w:val="22"/>
-          <w:lang w:val="en-US"/>
-        </w:rPr>
-        <w:t xml:space="preserve"> diagram</w:t>
-      </w:r>
-    </w:p>
-    <w:p>
-      <w:pPr>
-        <w:rPr>
-          <w:sz w:val="22"/>
-          <w:szCs w:val="22"/>
-          <w:lang w:val="en-US"/>
-        </w:rPr>
-      </w:pPr>
-    </w:p>
-    <w:p>
-      <w:pPr>
-        <w:spacing w:after="160" w:line="259" w:lineRule="auto"/>
-        <w:rPr>
-          <w:sz w:val="22"/>
-          <w:szCs w:val="22"/>
-          <w:lang w:val="en-US"/>
-        </w:rPr>
-      </w:pPr>
-    </w:p>
-    <w:p>
-      <w:pPr>
-        <w:tabs>
-          <w:tab w:val="left" w:pos="989"/>
-        </w:tabs>
-        <w:spacing w:after="160" w:line="259" w:lineRule="auto"/>
-        <w:rPr>
-          <w:sz w:val="22"/>
-          <w:szCs w:val="22"/>
-          <w:lang w:val="en-US"/>
-        </w:rPr>
-      </w:pPr>
-      <w:r>
-        <w:rPr>
           <w:noProof/>
-          <w:sz w:val="22"/>
-          <w:szCs w:val="22"/>
-          <w:lang w:val="en-US"/>
+          <w:color w:val="FFFFFF" w:themeColor="background1"/>
+          <w:sz w:val="44"/>
+          <w:szCs w:val="44"/>
         </w:rPr>
         <w:drawing>
-          <wp:anchor distT="0" distB="0" distL="114300" distR="114300" simplePos="0" relativeHeight="251660288" behindDoc="0" locked="0" layoutInCell="1" allowOverlap="1" wp14:anchorId="5A436EAE" wp14:editId="084CA6E1">
+          <wp:anchor distT="0" distB="0" distL="114300" distR="114300" simplePos="0" relativeHeight="251660288" behindDoc="0" locked="0" layoutInCell="1" allowOverlap="1" wp14:anchorId="5D90C5BC" wp14:editId="5557C545">
             <wp:simplePos x="0" y="0"/>
-            <wp:positionH relativeFrom="margin">
-              <wp:posOffset>-458295</wp:posOffset>
+            <wp:positionH relativeFrom="column">
+              <wp:posOffset>447040</wp:posOffset>
             </wp:positionH>
             <wp:positionV relativeFrom="paragraph">
-              <wp:posOffset>305961</wp:posOffset>
+              <wp:posOffset>608827</wp:posOffset>
             </wp:positionV>
-            <wp:extent cx="6992620" cy="5534025"/>
-            <wp:effectExtent l="0" t="0" r="0" b="9525"/>
+            <wp:extent cx="4123579" cy="2540463"/>
+            <wp:effectExtent l="19050" t="19050" r="10795" b="12700"/>
             <wp:wrapNone/>
-            <wp:docPr id="4" name="Grafik 4"/>
+            <wp:docPr id="1696863505" name="Grafik 1"/>
             <wp:cNvGraphicFramePr>
               <a:graphicFrameLocks xmlns:a="http://schemas.openxmlformats.org/drawingml/2006/main" noChangeAspect="1"/>
             </wp:cNvGraphicFramePr>
@@ -3528,28 +3527,33 @@
                     </pic:cNvPicPr>
                   </pic:nvPicPr>
                   <pic:blipFill rotWithShape="1">
-                    <a:blip r:embed="rId12">
+                    <a:blip r:embed="rId12" cstate="print">
                       <a:extLst>
                         <a:ext uri="{28A0092B-C50C-407E-A947-70E740481C1C}">
                           <a14:useLocalDpi xmlns:a14="http://schemas.microsoft.com/office/drawing/2010/main" val="0"/>
                         </a:ext>
                       </a:extLst>
                     </a:blip>
-                    <a:srcRect b="4387"/>
+                    <a:srcRect l="6075" t="12682" r="4051" b="13605"/>
                     <a:stretch/>
                   </pic:blipFill>
                   <pic:spPr bwMode="auto">
                     <a:xfrm>
                       <a:off x="0" y="0"/>
-                      <a:ext cx="6992620" cy="5534025"/>
+                      <a:ext cx="4123579" cy="2540463"/>
                     </a:xfrm>
                     <a:prstGeom prst="rect">
                       <a:avLst/>
                     </a:prstGeom>
                     <a:noFill/>
                     <a:ln>
-                      <a:noFill/>
+                      <a:solidFill>
+                        <a:schemeClr val="tx1"/>
+                      </a:solidFill>
                     </a:ln>
+                    <a:effectLst>
+                      <a:softEdge rad="31750"/>
+                    </a:effectLst>
                     <a:extLst>
                       <a:ext uri="{53640926-AAD7-44D8-BBD7-CCE9431645EC}">
                         <a14:shadowObscured xmlns:a14="http://schemas.microsoft.com/office/drawing/2010/main"/>
@@ -3568,30 +3572,193 @@
           </wp:anchor>
         </w:drawing>
       </w:r>
+      <w:r>
+        <w:rPr>
+          <w:noProof/>
+        </w:rPr>
+        <mc:AlternateContent>
+          <mc:Choice Requires="wps">
+            <w:drawing>
+              <wp:anchor distT="0" distB="0" distL="114300" distR="114300" simplePos="0" relativeHeight="251662336" behindDoc="0" locked="0" layoutInCell="1" allowOverlap="1" wp14:anchorId="0FA4A566" wp14:editId="086C9FD8">
+                <wp:simplePos x="0" y="0"/>
+                <wp:positionH relativeFrom="column">
+                  <wp:posOffset>1099654</wp:posOffset>
+                </wp:positionH>
+                <wp:positionV relativeFrom="paragraph">
+                  <wp:posOffset>357008</wp:posOffset>
+                </wp:positionV>
+                <wp:extent cx="0" cy="1089349"/>
+                <wp:effectExtent l="0" t="0" r="0" b="0"/>
+                <wp:wrapNone/>
+                <wp:docPr id="67649721" name="Gerader Verbinder 1"/>
+                <wp:cNvGraphicFramePr/>
+                <a:graphic xmlns:a="http://schemas.openxmlformats.org/drawingml/2006/main">
+                  <a:graphicData uri="http://schemas.microsoft.com/office/word/2010/wordprocessingShape">
+                    <wps:wsp>
+                      <wps:cNvCnPr/>
+                      <wps:spPr>
+                        <a:xfrm flipH="1" flipV="1">
+                          <a:off x="0" y="0"/>
+                          <a:ext cx="0" cy="1089349"/>
+                        </a:xfrm>
+                        <a:prstGeom prst="line">
+                          <a:avLst/>
+                        </a:prstGeom>
+                        <a:ln w="28575">
+                          <a:solidFill>
+                            <a:schemeClr val="bg1"/>
+                          </a:solidFill>
+                          <a:prstDash val="sysDot"/>
+                        </a:ln>
+                      </wps:spPr>
+                      <wps:style>
+                        <a:lnRef idx="1">
+                          <a:schemeClr val="accent1"/>
+                        </a:lnRef>
+                        <a:fillRef idx="0">
+                          <a:schemeClr val="accent1"/>
+                        </a:fillRef>
+                        <a:effectRef idx="0">
+                          <a:schemeClr val="accent1"/>
+                        </a:effectRef>
+                        <a:fontRef idx="minor">
+                          <a:schemeClr val="tx1"/>
+                        </a:fontRef>
+                      </wps:style>
+                      <wps:bodyPr/>
+                    </wps:wsp>
+                  </a:graphicData>
+                </a:graphic>
+              </wp:anchor>
+            </w:drawing>
+          </mc:Choice>
+          <mc:Fallback>
+            <w:pict>
+              <v:line w14:anchorId="09A3BBA5" id="Gerader Verbinder 1" o:spid="_x0000_s1026" style="position:absolute;flip:x y;z-index:251662336;visibility:visible;mso-wrap-style:square;mso-wrap-distance-left:9pt;mso-wrap-distance-top:0;mso-wrap-distance-right:9pt;mso-wrap-distance-bottom:0;mso-position-horizontal:absolute;mso-position-horizontal-relative:text;mso-position-vertical:absolute;mso-position-vertical-relative:text" from="86.6pt,28.1pt" to="86.6pt,113.9pt" o:gfxdata="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" strokecolor="white [3212]" strokeweight="2.25pt">
+                <v:stroke dashstyle="1 1"/>
+              </v:line>
+            </w:pict>
+          </mc:Fallback>
+        </mc:AlternateContent>
+      </w:r>
+      <w:r>
+        <w:rPr>
+          <w:b/>
+          <w:bCs/>
+          <w:noProof/>
+          <w:color w:val="FFFFFF" w:themeColor="background1"/>
+          <w:sz w:val="44"/>
+          <w:szCs w:val="44"/>
+        </w:rPr>
+        <mc:AlternateContent>
+          <mc:Choice Requires="wpc">
+            <w:drawing>
+              <wp:inline distT="0" distB="0" distL="0" distR="0" wp14:anchorId="6F712DE8" wp14:editId="50ABF100">
+                <wp:extent cx="5996002" cy="3497763"/>
+                <wp:effectExtent l="0" t="0" r="24130" b="26670"/>
+                <wp:docPr id="1765648233" name="Zeichenbereich 2"/>
+                <wp:cNvGraphicFramePr>
+                  <a:graphicFrameLocks xmlns:a="http://schemas.openxmlformats.org/drawingml/2006/main" noChangeAspect="1"/>
+                </wp:cNvGraphicFramePr>
+                <a:graphic xmlns:a="http://schemas.openxmlformats.org/drawingml/2006/main">
+                  <a:graphicData uri="http://schemas.microsoft.com/office/word/2010/wordprocessingCanvas">
+                    <wpc:wpc>
+                      <wpc:bg>
+                        <a:solidFill>
+                          <a:prstClr val="white"/>
+                        </a:solidFill>
+                      </wpc:bg>
+                      <wpc:whole/>
+                      <wps:wsp>
+                        <wps:cNvPr id="387011277" name="Rechteck 387011277"/>
+                        <wps:cNvSpPr/>
+                        <wps:spPr>
+                          <a:xfrm>
+                            <a:off x="0" y="0"/>
+                            <a:ext cx="5995670" cy="3497580"/>
+                          </a:xfrm>
+                          <a:prstGeom prst="rect">
+                            <a:avLst/>
+                          </a:prstGeom>
+                        </wps:spPr>
+                        <wps:style>
+                          <a:lnRef idx="2">
+                            <a:schemeClr val="dk1">
+                              <a:shade val="50000"/>
+                            </a:schemeClr>
+                          </a:lnRef>
+                          <a:fillRef idx="1">
+                            <a:schemeClr val="dk1"/>
+                          </a:fillRef>
+                          <a:effectRef idx="0">
+                            <a:schemeClr val="dk1"/>
+                          </a:effectRef>
+                          <a:fontRef idx="minor">
+                            <a:schemeClr val="lt1"/>
+                          </a:fontRef>
+                        </wps:style>
+                        <wps:bodyPr rot="0" spcFirstLastPara="0" vert="horz" wrap="square" lIns="91440" tIns="45720" rIns="91440" bIns="45720" numCol="1" spcCol="0" rtlCol="0" fromWordArt="0" anchor="ctr" anchorCtr="0" forceAA="0" compatLnSpc="1">
+                          <a:prstTxWarp prst="textNoShape">
+                            <a:avLst/>
+                          </a:prstTxWarp>
+                          <a:noAutofit/>
+                        </wps:bodyPr>
+                      </wps:wsp>
+                    </wpc:wpc>
+                  </a:graphicData>
+                </a:graphic>
+              </wp:inline>
+            </w:drawing>
+          </mc:Choice>
+          <mc:Fallback>
+            <w:pict>
+              <v:group w14:anchorId="1C3979D6" id="Zeichenbereich 2" o:spid="_x0000_s1026" editas="canvas" style="width:472.15pt;height:275.4pt;mso-position-horizontal-relative:char;mso-position-vertical-relative:line" coordsize="59956,34975" o:gfxdata="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">
+                <v:shape id="_x0000_s1027" type="#_x0000_t75" style="position:absolute;width:59956;height:34975;visibility:visible;mso-wrap-style:square" filled="t">
+                  <v:fill o:detectmouseclick="t"/>
+                  <v:path o:connecttype="none"/>
+                </v:shape>
+                <v:rect id="Rechteck 387011277" o:spid="_x0000_s1028" style="position:absolute;width:59956;height:34975;visibility:visible;mso-wrap-style:square;v-text-anchor:middle" o:gfxdata="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" fillcolor="black [3200]" strokecolor="black [1600]" strokeweight="2pt"/>
+                <w10:anchorlock/>
+              </v:group>
+            </w:pict>
+          </mc:Fallback>
+        </mc:AlternateContent>
+      </w:r>
     </w:p>
     <w:p>
       <w:pPr>
-        <w:spacing w:after="160" w:line="259" w:lineRule="auto"/>
-        <w:rPr>
-          <w:sz w:val="22"/>
-          <w:szCs w:val="22"/>
-          <w:lang w:val="en-US"/>
-        </w:rPr>
-      </w:pPr>
-      <w:r>
-        <w:rPr>
-          <w:sz w:val="22"/>
-          <w:szCs w:val="22"/>
-          <w:lang w:val="en-US"/>
-        </w:rPr>
-        <w:br w:type="page"/>
-      </w:r>
+        <w:rPr>
+          <w:sz w:val="22"/>
+          <w:szCs w:val="22"/>
+          <w:lang w:val="en-US"/>
+        </w:rPr>
+      </w:pPr>
     </w:p>
     <w:p>
       <w:pPr>
+        <w:spacing w:after="160" w:line="259" w:lineRule="auto"/>
+        <w:rPr>
+          <w:sz w:val="22"/>
+          <w:szCs w:val="22"/>
+          <w:lang w:val="en-US"/>
+        </w:rPr>
+      </w:pPr>
+      <w:r>
+        <w:rPr>
+          <w:sz w:val="22"/>
+          <w:szCs w:val="22"/>
+          <w:lang w:val="en-US"/>
+        </w:rPr>
+        <w:br w:type="page"/>
+      </w:r>
+    </w:p>
+    <w:p>
+      <w:pPr>
         <w:rPr>
           <w:b/>
           <w:bCs/>
+          <w:sz w:val="22"/>
+          <w:szCs w:val="22"/>
           <w:lang w:val="en-US"/>
         </w:rPr>
       </w:pPr>
@@ -3599,6 +3766,204 @@
         <w:rPr>
           <w:b/>
           <w:bCs/>
+          <w:sz w:val="22"/>
+          <w:szCs w:val="22"/>
+          <w:lang w:val="en-US"/>
+        </w:rPr>
+        <w:lastRenderedPageBreak/>
+        <w:t>Technical d</w:t>
+      </w:r>
+      <w:r>
+        <w:rPr>
+          <w:b/>
+          <w:bCs/>
+          <w:sz w:val="22"/>
+          <w:szCs w:val="22"/>
+          <w:lang w:val="en-US"/>
+        </w:rPr>
+        <w:t xml:space="preserve">ata </w:t>
+      </w:r>
+    </w:p>
+    <w:p>
+      <w:pPr>
+        <w:rPr>
+          <w:sz w:val="22"/>
+          <w:szCs w:val="22"/>
+          <w:lang w:val="en-US"/>
+        </w:rPr>
+      </w:pPr>
+    </w:p>
+    <w:p>
+      <w:pPr>
+        <w:rPr>
+          <w:sz w:val="22"/>
+          <w:szCs w:val="22"/>
+          <w:lang w:val="en-US"/>
+        </w:rPr>
+      </w:pPr>
+      <w:r>
+        <w:rPr>
+          <w:sz w:val="22"/>
+          <w:szCs w:val="22"/>
+          <w:lang w:val="en-US"/>
+        </w:rPr>
+        <w:t xml:space="preserve">At 12.2 volts, an average of 140 mA (1.16 mA idle), </w:t>
+      </w:r>
+      <w:r>
+        <w:rPr>
+          <w:sz w:val="22"/>
+          <w:szCs w:val="22"/>
+          <w:lang w:val="en-US"/>
+        </w:rPr>
+        <w:br/>
+      </w:r>
+      <w:r>
+        <w:rPr>
+          <w:sz w:val="22"/>
+          <w:szCs w:val="22"/>
+          <w:lang w:val="en-US"/>
+        </w:rPr>
+        <w:t>i.e.,</w:t>
+      </w:r>
+      <w:r>
+        <w:rPr>
+          <w:sz w:val="22"/>
+          <w:szCs w:val="22"/>
+          <w:lang w:val="en-US"/>
+        </w:rPr>
+        <w:t xml:space="preserve"> a fully charged battery with, for example, 6 Ah, </w:t>
+      </w:r>
+      <w:r>
+        <w:rPr>
+          <w:sz w:val="22"/>
+          <w:szCs w:val="22"/>
+          <w:lang w:val="en-US"/>
+        </w:rPr>
+        <w:t xml:space="preserve">lasts </w:t>
+      </w:r>
+      <w:r>
+        <w:rPr>
+          <w:sz w:val="22"/>
+          <w:szCs w:val="22"/>
+          <w:lang w:val="en-US"/>
+        </w:rPr>
+        <w:t>theoretically</w:t>
+      </w:r>
+      <w:r>
+        <w:rPr>
+          <w:sz w:val="22"/>
+          <w:szCs w:val="22"/>
+          <w:lang w:val="en-US"/>
+        </w:rPr>
+        <w:t xml:space="preserve"> for</w:t>
+      </w:r>
+      <w:r>
+        <w:rPr>
+          <w:sz w:val="22"/>
+          <w:szCs w:val="22"/>
+          <w:lang w:val="en-US"/>
+        </w:rPr>
+        <w:t xml:space="preserve"> </w:t>
+      </w:r>
+      <w:r>
+        <w:rPr>
+          <w:sz w:val="22"/>
+          <w:szCs w:val="22"/>
+          <w:lang w:val="en-US"/>
+        </w:rPr>
+        <w:br/>
+      </w:r>
+      <w:r>
+        <w:rPr>
+          <w:sz w:val="22"/>
+          <w:szCs w:val="22"/>
+          <w:lang w:val="en-US"/>
+        </w:rPr>
+        <w:t>approx. 40 hours (6 Ah/0.14A = 42.9 h).</w:t>
+      </w:r>
+    </w:p>
+    <w:p>
+      <w:pPr>
+        <w:rPr>
+          <w:sz w:val="22"/>
+          <w:szCs w:val="22"/>
+          <w:lang w:val="en-US"/>
+        </w:rPr>
+      </w:pPr>
+    </w:p>
+    <w:p>
+      <w:pPr>
+        <w:rPr>
+          <w:sz w:val="22"/>
+          <w:szCs w:val="22"/>
+          <w:lang w:val="en-US"/>
+        </w:rPr>
+      </w:pPr>
+      <w:r>
+        <w:rPr>
+          <w:sz w:val="22"/>
+          <w:szCs w:val="22"/>
+          <w:lang w:val="en-US"/>
+        </w:rPr>
+        <w:t>Note that the lead-acid battery (AGM) is fully charged at a terminal voltage of 12.8 V (100 %) and discharged at a terminal voltage of approx. 11.8 V (0 %).</w:t>
+      </w:r>
+    </w:p>
+    <w:p>
+      <w:pPr>
+        <w:rPr>
+          <w:sz w:val="22"/>
+          <w:szCs w:val="22"/>
+          <w:lang w:val="en-US"/>
+        </w:rPr>
+      </w:pPr>
+    </w:p>
+    <w:p>
+      <w:pPr>
+        <w:tabs>
+          <w:tab w:val="left" w:pos="989"/>
+        </w:tabs>
+        <w:spacing w:after="160" w:line="259" w:lineRule="auto"/>
+        <w:rPr>
+          <w:sz w:val="22"/>
+          <w:szCs w:val="22"/>
+          <w:lang w:val="en-US"/>
+        </w:rPr>
+      </w:pPr>
+    </w:p>
+    <w:p>
+      <w:pPr>
+        <w:spacing w:after="160" w:line="259" w:lineRule="auto"/>
+        <w:rPr>
+          <w:sz w:val="22"/>
+          <w:szCs w:val="22"/>
+          <w:lang w:val="en-US"/>
+        </w:rPr>
+      </w:pPr>
+      <w:r>
+        <w:rPr>
+          <w:sz w:val="22"/>
+          <w:szCs w:val="22"/>
+          <w:lang w:val="en-US"/>
+        </w:rPr>
+        <w:br w:type="page"/>
+      </w:r>
+    </w:p>
+    <w:p>
+      <w:pPr>
+        <w:rPr>
+          <w:b/>
+          <w:bCs/>
+          <w:sz w:val="22"/>
+          <w:szCs w:val="22"/>
+          <w:lang w:val="en-US"/>
+        </w:rPr>
+      </w:pPr>
+      <w:r>
+        <w:rPr>
+          <w:b/>
+          <w:bCs/>
+          <w:sz w:val="22"/>
+          <w:szCs w:val="22"/>
           <w:lang w:val="en-US"/>
         </w:rPr>
         <w:lastRenderedPageBreak/>
@@ -3610,6 +3975,8 @@
         <w:rPr>
           <w:b/>
           <w:bCs/>
+          <w:sz w:val="22"/>
+          <w:szCs w:val="22"/>
           <w:lang w:val="en-US"/>
         </w:rPr>
       </w:pPr>
@@ -3617,81 +3984,109 @@
     <w:p>
       <w:pPr>
         <w:rPr>
-          <w:lang w:val="en-US"/>
-        </w:rPr>
-      </w:pPr>
-      <w:r>
-        <w:rPr>
-          <w:lang w:val="en-US"/>
-        </w:rPr>
-        <w:t>LEANE – DBBE 200</w:t>
-      </w:r>
-      <w:r>
-        <w:rPr>
-          <w:lang w:val="en-US"/>
-        </w:rPr>
-        <w:t xml:space="preserve"> </w:t>
-      </w:r>
-      <w:r>
-        <w:rPr>
-          <w:lang w:val="en-US"/>
-        </w:rPr>
-        <w:t>kg</w:t>
-      </w:r>
-      <w:r>
-        <w:rPr>
-          <w:lang w:val="en-US"/>
-        </w:rPr>
-        <w:t xml:space="preserve">: </w:t>
-      </w:r>
-      <w:r>
-        <w:rPr>
-          <w:lang w:val="en-US"/>
-        </w:rPr>
-        <w:t xml:space="preserve">factor </w:t>
-      </w:r>
-      <w:r>
-        <w:rPr>
           <w:b/>
           <w:bCs/>
-          <w:lang w:val="en-US"/>
-        </w:rPr>
-        <w:t>10050</w:t>
-      </w:r>
-      <w:r>
-        <w:rPr>
-          <w:lang w:val="en-US"/>
-        </w:rPr>
-        <w:t xml:space="preserve"> – </w:t>
-      </w:r>
-      <w:r>
-        <w:rPr>
-          <w:lang w:val="en-US"/>
-        </w:rPr>
-        <w:t>calibrated</w:t>
-      </w:r>
-      <w:r>
-        <w:rPr>
-          <w:lang w:val="en-US"/>
-        </w:rPr>
-        <w:t xml:space="preserve"> with a 20 kg and 40 kg load </w:t>
-      </w:r>
-      <w:r>
-        <w:rPr>
-          <w:lang w:val="en-US"/>
-        </w:rPr>
-        <w:t>–</w:t>
-      </w:r>
-      <w:r>
-        <w:rPr>
+          <w:sz w:val="22"/>
+          <w:szCs w:val="22"/>
+          <w:lang w:val="en-US"/>
+        </w:rPr>
+      </w:pPr>
+      <w:r>
+        <w:rPr>
+          <w:sz w:val="22"/>
+          <w:szCs w:val="22"/>
+          <w:lang w:val="en-US"/>
+        </w:rPr>
+        <w:t>LEANE – DBBE 200</w:t>
+      </w:r>
+      <w:r>
+        <w:rPr>
+          <w:sz w:val="22"/>
+          <w:szCs w:val="22"/>
           <w:lang w:val="en-US"/>
         </w:rPr>
         <w:t xml:space="preserve"> </w:t>
+      </w:r>
+      <w:r>
+        <w:rPr>
+          <w:sz w:val="22"/>
+          <w:szCs w:val="22"/>
+          <w:lang w:val="en-US"/>
+        </w:rPr>
+        <w:t>kg</w:t>
+      </w:r>
+      <w:r>
+        <w:rPr>
+          <w:sz w:val="22"/>
+          <w:szCs w:val="22"/>
+          <w:lang w:val="en-US"/>
+        </w:rPr>
+        <w:t xml:space="preserve">: </w:t>
+      </w:r>
+      <w:r>
+        <w:rPr>
+          <w:sz w:val="22"/>
+          <w:szCs w:val="22"/>
+          <w:lang w:val="en-US"/>
+        </w:rPr>
+        <w:t xml:space="preserve">factor </w:t>
       </w:r>
       <w:r>
         <w:rPr>
           <w:b/>
           <w:bCs/>
+          <w:sz w:val="22"/>
+          <w:szCs w:val="22"/>
+          <w:lang w:val="en-US"/>
+        </w:rPr>
+        <w:t>10050</w:t>
+      </w:r>
+      <w:r>
+        <w:rPr>
+          <w:sz w:val="22"/>
+          <w:szCs w:val="22"/>
+          <w:lang w:val="en-US"/>
+        </w:rPr>
+        <w:t xml:space="preserve"> – </w:t>
+      </w:r>
+      <w:r>
+        <w:rPr>
+          <w:sz w:val="22"/>
+          <w:szCs w:val="22"/>
+          <w:lang w:val="en-US"/>
+        </w:rPr>
+        <w:t>calibrated</w:t>
+      </w:r>
+      <w:r>
+        <w:rPr>
+          <w:sz w:val="22"/>
+          <w:szCs w:val="22"/>
+          <w:lang w:val="en-US"/>
+        </w:rPr>
+        <w:t xml:space="preserve"> with a 20 kg and 40 kg load </w:t>
+      </w:r>
+      <w:r>
+        <w:rPr>
+          <w:sz w:val="22"/>
+          <w:szCs w:val="22"/>
+          <w:lang w:val="en-US"/>
+        </w:rPr>
+        <w:t>–</w:t>
+      </w:r>
+      <w:r>
+        <w:rPr>
+          <w:sz w:val="22"/>
+          <w:szCs w:val="22"/>
+          <w:lang w:val="en-US"/>
+        </w:rPr>
+        <w:t xml:space="preserve"> </w:t>
+      </w:r>
+      <w:r>
+        <w:rPr>
+          <w:b/>
+          <w:bCs/>
+          <w:sz w:val="22"/>
+          <w:szCs w:val="22"/>
           <w:lang w:val="en-US"/>
         </w:rPr>
         <w:t>May 2022</w:t>
@@ -3700,11 +4095,24 @@
     <w:p>
       <w:pPr>
         <w:rPr>
-          <w:lang w:val="en-US"/>
-        </w:rPr>
-      </w:pPr>
-      <w:r>
-        <w:rPr>
+          <w:sz w:val="22"/>
+          <w:szCs w:val="22"/>
+          <w:lang w:val="en-US"/>
+        </w:rPr>
+      </w:pPr>
+    </w:p>
+    <w:p>
+      <w:pPr>
+        <w:rPr>
+          <w:sz w:val="22"/>
+          <w:szCs w:val="22"/>
+          <w:lang w:val="en-US"/>
+        </w:rPr>
+      </w:pPr>
+      <w:r>
+        <w:rPr>
+          <w:sz w:val="22"/>
+          <w:szCs w:val="22"/>
           <w:lang w:val="en-US"/>
         </w:rPr>
         <w:t>ME-</w:t>
@@ -3712,6 +4120,8 @@
       <w:proofErr w:type="spellStart"/>
       <w:r>
         <w:rPr>
+          <w:sz w:val="22"/>
+          <w:szCs w:val="22"/>
           <w:lang w:val="en-US"/>
         </w:rPr>
         <w:t>Systeme</w:t>
@@ -3719,24 +4129,32 @@
       <w:proofErr w:type="spellEnd"/>
       <w:r>
         <w:rPr>
+          <w:sz w:val="22"/>
+          <w:szCs w:val="22"/>
           <w:lang w:val="en-US"/>
         </w:rPr>
         <w:t xml:space="preserve"> - </w:t>
       </w:r>
       <w:r>
         <w:rPr>
+          <w:sz w:val="22"/>
+          <w:szCs w:val="22"/>
           <w:lang w:val="en-US"/>
         </w:rPr>
         <w:t>5000 kg</w:t>
       </w:r>
       <w:r>
         <w:rPr>
+          <w:sz w:val="22"/>
+          <w:szCs w:val="22"/>
           <w:lang w:val="en-US"/>
         </w:rPr>
         <w:t xml:space="preserve">_ </w:t>
       </w:r>
       <w:r>
         <w:rPr>
+          <w:sz w:val="22"/>
+          <w:szCs w:val="22"/>
           <w:lang w:val="en-US"/>
         </w:rPr>
         <w:t xml:space="preserve">(factor </w:t>
@@ -3745,12 +4163,16 @@
         <w:rPr>
           <w:b/>
           <w:bCs/>
+          <w:sz w:val="22"/>
+          <w:szCs w:val="22"/>
           <w:lang w:val="en-US"/>
         </w:rPr>
         <w:t>660</w:t>
       </w:r>
       <w:r>
         <w:rPr>
+          <w:sz w:val="22"/>
+          <w:szCs w:val="22"/>
           <w:lang w:val="en-US"/>
         </w:rPr>
         <w:t xml:space="preserve"> – measured with a 40 kg and 80 kg load – </w:t>
@@ -3759,6 +4181,8 @@
         <w:rPr>
           <w:b/>
           <w:bCs/>
+          <w:sz w:val="22"/>
+          <w:szCs w:val="22"/>
           <w:lang w:val="en-US"/>
         </w:rPr>
         <w:t>May 2022</w:t>
@@ -3769,489 +4193,8 @@
         <w:rPr>
           <w:b/>
           <w:bCs/>
-          <w:lang w:val="en-US"/>
-        </w:rPr>
-      </w:pPr>
-    </w:p>
-    <w:p>
-      <w:pPr>
-        <w:rPr>
-          <w:b/>
-          <w:bCs/>
-          <w:lang w:val="en-US"/>
-        </w:rPr>
-      </w:pPr>
-      <w:r>
-        <w:rPr>
-          <w:b/>
-          <w:bCs/>
-          <w:lang w:val="en-US"/>
-        </w:rPr>
-        <w:t>Pin assignment</w:t>
-      </w:r>
-    </w:p>
-    <w:p>
-      <w:pPr>
-        <w:rPr>
-          <w:lang w:val="en-US"/>
-        </w:rPr>
-      </w:pPr>
-    </w:p>
-    <w:p>
-      <w:pPr>
-        <w:rPr>
-          <w:lang w:val="en-US"/>
-        </w:rPr>
-      </w:pPr>
-    </w:p>
-    <w:tbl>
-      <w:tblPr>
-        <w:tblStyle w:val="TabelleBFH"/>
-        <w:tblW w:w="8987" w:type="dxa"/>
-        <w:tblInd w:w="75" w:type="dxa"/>
-        <w:tblLook w:val="04A0" w:firstRow="1" w:lastRow="0" w:firstColumn="1" w:lastColumn="0" w:noHBand="0" w:noVBand="1"/>
-      </w:tblPr>
-      <w:tblGrid>
-        <w:gridCol w:w="4497"/>
-        <w:gridCol w:w="4490"/>
-      </w:tblGrid>
-      <w:tr>
-        <w:trPr>
-          <w:cnfStyle w:val="100000000000" w:firstRow="1" w:lastRow="0" w:firstColumn="0" w:lastColumn="0" w:oddVBand="0" w:evenVBand="0" w:oddHBand="0" w:evenHBand="0" w:firstRowFirstColumn="0" w:firstRowLastColumn="0" w:lastRowFirstColumn="0" w:lastRowLastColumn="0"/>
-        </w:trPr>
-        <w:tc>
-          <w:tcPr>
-            <w:tcW w:w="8987" w:type="dxa"/>
-            <w:gridSpan w:val="2"/>
-          </w:tcPr>
-          <w:p>
-            <w:pPr>
-              <w:rPr>
-                <w:lang w:val="en-US"/>
-              </w:rPr>
-            </w:pPr>
-            <w:proofErr w:type="spellStart"/>
-            <w:r>
-              <w:rPr>
-                <w:lang w:val="en-US"/>
-              </w:rPr>
-              <w:t>LoadCell</w:t>
-            </w:r>
-            <w:proofErr w:type="spellEnd"/>
-            <w:r>
-              <w:rPr>
-                <w:lang w:val="en-US"/>
-              </w:rPr>
-              <w:t xml:space="preserve"> </w:t>
-            </w:r>
-            <w:proofErr w:type="spellStart"/>
-            <w:r>
-              <w:rPr>
-                <w:lang w:val="en-US"/>
-              </w:rPr>
-              <w:t>Leane</w:t>
-            </w:r>
-            <w:proofErr w:type="spellEnd"/>
-            <w:r>
-              <w:rPr>
-                <w:lang w:val="en-US"/>
-              </w:rPr>
-              <w:t xml:space="preserve"> DBBE (small – 200 kg) to HX711</w:t>
-            </w:r>
-          </w:p>
-        </w:tc>
-      </w:tr>
-      <w:tr>
-        <w:tc>
-          <w:tcPr>
-            <w:tcW w:w="4497" w:type="dxa"/>
-          </w:tcPr>
-          <w:p>
-            <w:pPr>
-              <w:rPr>
-                <w:lang w:val="en-US"/>
-              </w:rPr>
-            </w:pPr>
-            <w:r>
-              <w:rPr>
-                <w:lang w:val="en-US"/>
-              </w:rPr>
-              <w:t>blue (Pin 1)</w:t>
-            </w:r>
-          </w:p>
-        </w:tc>
-        <w:tc>
-          <w:tcPr>
-            <w:tcW w:w="4490" w:type="dxa"/>
-          </w:tcPr>
-          <w:p>
-            <w:pPr>
-              <w:rPr>
-                <w:lang w:val="en-US"/>
-              </w:rPr>
-            </w:pPr>
-            <w:r>
-              <w:rPr>
-                <w:lang w:val="en-US"/>
-              </w:rPr>
-              <w:t>E+</w:t>
-            </w:r>
-          </w:p>
-        </w:tc>
-      </w:tr>
-      <w:tr>
-        <w:tc>
-          <w:tcPr>
-            <w:tcW w:w="4497" w:type="dxa"/>
-          </w:tcPr>
-          <w:p>
-            <w:pPr>
-              <w:rPr>
-                <w:lang w:val="en-US"/>
-              </w:rPr>
-            </w:pPr>
-            <w:r>
-              <w:rPr>
-                <w:lang w:val="en-US"/>
-              </w:rPr>
-              <w:t>black (Pin 2)</w:t>
-            </w:r>
-          </w:p>
-        </w:tc>
-        <w:tc>
-          <w:tcPr>
-            <w:tcW w:w="4490" w:type="dxa"/>
-          </w:tcPr>
-          <w:p>
-            <w:pPr>
-              <w:rPr>
-                <w:lang w:val="en-US"/>
-              </w:rPr>
-            </w:pPr>
-            <w:r>
-              <w:rPr>
-                <w:lang w:val="en-US"/>
-              </w:rPr>
-              <w:t>E-</w:t>
-            </w:r>
-          </w:p>
-        </w:tc>
-      </w:tr>
-      <w:tr>
-        <w:tc>
-          <w:tcPr>
-            <w:tcW w:w="4497" w:type="dxa"/>
-          </w:tcPr>
-          <w:p>
-            <w:pPr>
-              <w:rPr>
-                <w:lang w:val="en-US"/>
-              </w:rPr>
-            </w:pPr>
-            <w:r>
-              <w:rPr>
-                <w:lang w:val="en-US"/>
-              </w:rPr>
-              <w:t>White (Pin 3)</w:t>
-            </w:r>
-          </w:p>
-        </w:tc>
-        <w:tc>
-          <w:tcPr>
-            <w:tcW w:w="4490" w:type="dxa"/>
-          </w:tcPr>
-          <w:p>
-            <w:pPr>
-              <w:rPr>
-                <w:lang w:val="en-US"/>
-              </w:rPr>
-            </w:pPr>
-            <w:r>
-              <w:rPr>
-                <w:lang w:val="en-US"/>
-              </w:rPr>
-              <w:t>A-</w:t>
-            </w:r>
-          </w:p>
-        </w:tc>
-      </w:tr>
-      <w:tr>
-        <w:tc>
-          <w:tcPr>
-            <w:tcW w:w="4497" w:type="dxa"/>
-          </w:tcPr>
-          <w:p>
-            <w:pPr>
-              <w:rPr>
-                <w:lang w:val="en-US"/>
-              </w:rPr>
-            </w:pPr>
-            <w:r>
-              <w:rPr>
-                <w:lang w:val="en-US"/>
-              </w:rPr>
-              <w:t>Red (Pin 4)</w:t>
-            </w:r>
-          </w:p>
-        </w:tc>
-        <w:tc>
-          <w:tcPr>
-            <w:tcW w:w="4490" w:type="dxa"/>
-          </w:tcPr>
-          <w:p>
-            <w:pPr>
-              <w:rPr>
-                <w:lang w:val="en-US"/>
-              </w:rPr>
-            </w:pPr>
-            <w:r>
-              <w:rPr>
-                <w:lang w:val="en-US"/>
-              </w:rPr>
-              <w:t>A+</w:t>
-            </w:r>
-          </w:p>
-        </w:tc>
-      </w:tr>
-    </w:tbl>
-    <w:p>
-      <w:pPr>
-        <w:rPr>
-          <w:lang w:val="en-US"/>
-        </w:rPr>
-      </w:pPr>
-    </w:p>
-    <w:tbl>
-      <w:tblPr>
-        <w:tblStyle w:val="TabelleBFH"/>
-        <w:tblW w:w="8987" w:type="dxa"/>
-        <w:tblInd w:w="75" w:type="dxa"/>
-        <w:tblLook w:val="04A0" w:firstRow="1" w:lastRow="0" w:firstColumn="1" w:lastColumn="0" w:noHBand="0" w:noVBand="1"/>
-      </w:tblPr>
-      <w:tblGrid>
-        <w:gridCol w:w="4497"/>
-        <w:gridCol w:w="4490"/>
-      </w:tblGrid>
-      <w:tr>
-        <w:trPr>
-          <w:cnfStyle w:val="100000000000" w:firstRow="1" w:lastRow="0" w:firstColumn="0" w:lastColumn="0" w:oddVBand="0" w:evenVBand="0" w:oddHBand="0" w:evenHBand="0" w:firstRowFirstColumn="0" w:firstRowLastColumn="0" w:lastRowFirstColumn="0" w:lastRowLastColumn="0"/>
-        </w:trPr>
-        <w:tc>
-          <w:tcPr>
-            <w:tcW w:w="8987" w:type="dxa"/>
-            <w:gridSpan w:val="2"/>
-          </w:tcPr>
-          <w:p>
-            <w:pPr>
-              <w:rPr>
-                <w:lang w:val="en-US"/>
-              </w:rPr>
-            </w:pPr>
-            <w:proofErr w:type="spellStart"/>
-            <w:r>
-              <w:rPr>
-                <w:lang w:val="en-US"/>
-              </w:rPr>
-              <w:t>LoadCell</w:t>
-            </w:r>
-            <w:proofErr w:type="spellEnd"/>
-            <w:r>
-              <w:rPr>
-                <w:lang w:val="en-US"/>
-              </w:rPr>
-              <w:t xml:space="preserve"> </w:t>
-            </w:r>
-            <w:proofErr w:type="spellStart"/>
-            <w:r>
-              <w:rPr>
-                <w:lang w:val="en-US"/>
-              </w:rPr>
-              <w:t>Leane</w:t>
-            </w:r>
-            <w:proofErr w:type="spellEnd"/>
-            <w:r>
-              <w:rPr>
-                <w:lang w:val="en-US"/>
-              </w:rPr>
-              <w:t xml:space="preserve"> DBBE (large – 2000 kg) to HX711</w:t>
-            </w:r>
-          </w:p>
-        </w:tc>
-      </w:tr>
-      <w:tr>
-        <w:tc>
-          <w:tcPr>
-            <w:tcW w:w="4497" w:type="dxa"/>
-          </w:tcPr>
-          <w:p>
-            <w:pPr>
-              <w:rPr>
-                <w:lang w:val="en-US"/>
-              </w:rPr>
-            </w:pPr>
-            <w:r>
-              <w:rPr>
-                <w:lang w:val="en-US"/>
-              </w:rPr>
-              <w:t>blue (Pin 1)</w:t>
-            </w:r>
-          </w:p>
-        </w:tc>
-        <w:tc>
-          <w:tcPr>
-            <w:tcW w:w="4490" w:type="dxa"/>
-          </w:tcPr>
-          <w:p>
-            <w:pPr>
-              <w:rPr>
-                <w:lang w:val="en-US"/>
-              </w:rPr>
-            </w:pPr>
-            <w:r>
-              <w:rPr>
-                <w:lang w:val="en-US"/>
-              </w:rPr>
-              <w:t>E+</w:t>
-            </w:r>
-          </w:p>
-        </w:tc>
-      </w:tr>
-      <w:tr>
-        <w:tc>
-          <w:tcPr>
-            <w:tcW w:w="4497" w:type="dxa"/>
-          </w:tcPr>
-          <w:p>
-            <w:pPr>
-              <w:rPr>
-                <w:lang w:val="en-US"/>
-              </w:rPr>
-            </w:pPr>
-            <w:r>
-              <w:rPr>
-                <w:lang w:val="en-US"/>
-              </w:rPr>
-              <w:t>black (Pin 2)</w:t>
-            </w:r>
-          </w:p>
-        </w:tc>
-        <w:tc>
-          <w:tcPr>
-            <w:tcW w:w="4490" w:type="dxa"/>
-          </w:tcPr>
-          <w:p>
-            <w:pPr>
-              <w:rPr>
-                <w:lang w:val="en-US"/>
-              </w:rPr>
-            </w:pPr>
-            <w:r>
-              <w:rPr>
-                <w:lang w:val="en-US"/>
-              </w:rPr>
-              <w:t>E-</w:t>
-            </w:r>
-          </w:p>
-        </w:tc>
-      </w:tr>
-      <w:tr>
-        <w:tc>
-          <w:tcPr>
-            <w:tcW w:w="4497" w:type="dxa"/>
-          </w:tcPr>
-          <w:p>
-            <w:pPr>
-              <w:rPr>
-                <w:lang w:val="en-US"/>
-              </w:rPr>
-            </w:pPr>
-            <w:r>
-              <w:rPr>
-                <w:lang w:val="en-US"/>
-              </w:rPr>
-              <w:t>White (Pin 3)</w:t>
-            </w:r>
-          </w:p>
-        </w:tc>
-        <w:tc>
-          <w:tcPr>
-            <w:tcW w:w="4490" w:type="dxa"/>
-          </w:tcPr>
-          <w:p>
-            <w:pPr>
-              <w:rPr>
-                <w:lang w:val="en-US"/>
-              </w:rPr>
-            </w:pPr>
-            <w:r>
-              <w:rPr>
-                <w:lang w:val="en-US"/>
-              </w:rPr>
-              <w:t>A-</w:t>
-            </w:r>
-          </w:p>
-        </w:tc>
-      </w:tr>
-      <w:tr>
-        <w:tc>
-          <w:tcPr>
-            <w:tcW w:w="4497" w:type="dxa"/>
-          </w:tcPr>
-          <w:p>
-            <w:pPr>
-              <w:rPr>
-                <w:lang w:val="en-US"/>
-              </w:rPr>
-            </w:pPr>
-            <w:r>
-              <w:rPr>
-                <w:lang w:val="en-US"/>
-              </w:rPr>
-              <w:t>Red (Pin 4)</w:t>
-            </w:r>
-          </w:p>
-        </w:tc>
-        <w:tc>
-          <w:tcPr>
-            <w:tcW w:w="4490" w:type="dxa"/>
-          </w:tcPr>
-          <w:p>
-            <w:pPr>
-              <w:rPr>
-                <w:lang w:val="en-US"/>
-              </w:rPr>
-            </w:pPr>
-            <w:r>
-              <w:rPr>
-                <w:lang w:val="en-US"/>
-              </w:rPr>
-              <w:t>A+</w:t>
-            </w:r>
-          </w:p>
-        </w:tc>
-      </w:tr>
-    </w:tbl>
-    <w:p>
-      <w:pPr>
-        <w:rPr>
-          <w:sz w:val="12"/>
-          <w:szCs w:val="12"/>
-          <w:lang w:val="en-US"/>
-        </w:rPr>
-      </w:pPr>
-      <w:r>
-        <w:rPr>
-          <w:sz w:val="12"/>
-          <w:szCs w:val="12"/>
-          <w:lang w:val="en-US"/>
-        </w:rPr>
-        <w:br/>
-        <w:t>For more information check: https://learn.sparkfun.com/tutorials/load-cell-amplifier-hx711-breakout-hookup-guide/all)</w:t>
-      </w:r>
-    </w:p>
-    <w:p>
-      <w:pPr>
-        <w:rPr>
+          <w:sz w:val="22"/>
+          <w:szCs w:val="22"/>
           <w:lang w:val="en-US"/>
         </w:rPr>
       </w:pPr>
@@ -5910,6 +5853,344 @@
     </w:lvl>
   </w:abstractNum>
   <w:abstractNum w:abstractNumId="5" w15:restartNumberingAfterBreak="0">
+    <w:nsid w:val="00B53D89"/>
+    <w:multiLevelType w:val="hybridMultilevel"/>
+    <w:tmpl w:val="DB8AE582"/>
+    <w:lvl w:ilvl="0" w:tplc="08070001">
+      <w:start w:val="1"/>
+      <w:numFmt w:val="bullet"/>
+      <w:lvlText w:val=""/>
+      <w:lvlJc w:val="left"/>
+      <w:pPr>
+        <w:ind w:left="720" w:hanging="360"/>
+      </w:pPr>
+      <w:rPr>
+        <w:rFonts w:ascii="Symbol" w:hAnsi="Symbol" w:hint="default"/>
+      </w:rPr>
+    </w:lvl>
+    <w:lvl w:ilvl="1" w:tplc="08070003" w:tentative="1">
+      <w:start w:val="1"/>
+      <w:numFmt w:val="bullet"/>
+      <w:lvlText w:val="o"/>
+      <w:lvlJc w:val="left"/>
+      <w:pPr>
+        <w:ind w:left="1440" w:hanging="360"/>
+      </w:pPr>
+      <w:rPr>
+        <w:rFonts w:ascii="Courier New" w:hAnsi="Courier New" w:cs="Courier New" w:hint="default"/>
+      </w:rPr>
+    </w:lvl>
+    <w:lvl w:ilvl="2" w:tplc="08070005" w:tentative="1">
+      <w:start w:val="1"/>
+      <w:numFmt w:val="bullet"/>
+      <w:lvlText w:val=""/>
+      <w:lvlJc w:val="left"/>
+      <w:pPr>
+        <w:ind w:left="2160" w:hanging="360"/>
+      </w:pPr>
+      <w:rPr>
+        <w:rFonts w:ascii="Wingdings" w:hAnsi="Wingdings" w:hint="default"/>
+      </w:rPr>
+    </w:lvl>
+    <w:lvl w:ilvl="3" w:tplc="08070001" w:tentative="1">
+      <w:start w:val="1"/>
+      <w:numFmt w:val="bullet"/>
+      <w:lvlText w:val=""/>
+      <w:lvlJc w:val="left"/>
+      <w:pPr>
+        <w:ind w:left="2880" w:hanging="360"/>
+      </w:pPr>
+      <w:rPr>
+        <w:rFonts w:ascii="Symbol" w:hAnsi="Symbol" w:hint="default"/>
+      </w:rPr>
+    </w:lvl>
+    <w:lvl w:ilvl="4" w:tplc="08070003" w:tentative="1">
+      <w:start w:val="1"/>
+      <w:numFmt w:val="bullet"/>
+      <w:lvlText w:val="o"/>
+      <w:lvlJc w:val="left"/>
+      <w:pPr>
+        <w:ind w:left="3600" w:hanging="360"/>
+      </w:pPr>
+      <w:rPr>
+        <w:rFonts w:ascii="Courier New" w:hAnsi="Courier New" w:cs="Courier New" w:hint="default"/>
+      </w:rPr>
+    </w:lvl>
+    <w:lvl w:ilvl="5" w:tplc="08070005" w:tentative="1">
+      <w:start w:val="1"/>
+      <w:numFmt w:val="bullet"/>
+      <w:lvlText w:val=""/>
+      <w:lvlJc w:val="left"/>
+      <w:pPr>
+        <w:ind w:left="4320" w:hanging="360"/>
+      </w:pPr>
+      <w:rPr>
+        <w:rFonts w:ascii="Wingdings" w:hAnsi="Wingdings" w:hint="default"/>
+      </w:rPr>
+    </w:lvl>
+    <w:lvl w:ilvl="6" w:tplc="08070001" w:tentative="1">
+      <w:start w:val="1"/>
+      <w:numFmt w:val="bullet"/>
+      <w:lvlText w:val=""/>
+      <w:lvlJc w:val="left"/>
+      <w:pPr>
+        <w:ind w:left="5040" w:hanging="360"/>
+      </w:pPr>
+      <w:rPr>
+        <w:rFonts w:ascii="Symbol" w:hAnsi="Symbol" w:hint="default"/>
+      </w:rPr>
+    </w:lvl>
+    <w:lvl w:ilvl="7" w:tplc="08070003" w:tentative="1">
+      <w:start w:val="1"/>
+      <w:numFmt w:val="bullet"/>
+      <w:lvlText w:val="o"/>
+      <w:lvlJc w:val="left"/>
+      <w:pPr>
+        <w:ind w:left="5760" w:hanging="360"/>
+      </w:pPr>
+      <w:rPr>
+        <w:rFonts w:ascii="Courier New" w:hAnsi="Courier New" w:cs="Courier New" w:hint="default"/>
+      </w:rPr>
+    </w:lvl>
+    <w:lvl w:ilvl="8" w:tplc="08070005" w:tentative="1">
+      <w:start w:val="1"/>
+      <w:numFmt w:val="bullet"/>
+      <w:lvlText w:val=""/>
+      <w:lvlJc w:val="left"/>
+      <w:pPr>
+        <w:ind w:left="6480" w:hanging="360"/>
+      </w:pPr>
+      <w:rPr>
+        <w:rFonts w:ascii="Wingdings" w:hAnsi="Wingdings" w:hint="default"/>
+      </w:rPr>
+    </w:lvl>
+  </w:abstractNum>
+  <w:abstractNum w:abstractNumId="6" w15:restartNumberingAfterBreak="0">
+    <w:nsid w:val="09912A52"/>
+    <w:multiLevelType w:val="hybridMultilevel"/>
+    <w:tmpl w:val="6FB862D0"/>
+    <w:lvl w:ilvl="0" w:tplc="D55A89A2">
+      <w:numFmt w:val="bullet"/>
+      <w:lvlText w:val="–"/>
+      <w:lvlJc w:val="left"/>
+      <w:pPr>
+        <w:ind w:left="1440" w:hanging="360"/>
+      </w:pPr>
+      <w:rPr>
+        <w:rFonts w:ascii="Lucida Sans" w:eastAsia="Times New Roman" w:hAnsi="Lucida Sans" w:cs="Times New Roman" w:hint="default"/>
+      </w:rPr>
+    </w:lvl>
+    <w:lvl w:ilvl="1" w:tplc="08070003" w:tentative="1">
+      <w:start w:val="1"/>
+      <w:numFmt w:val="bullet"/>
+      <w:lvlText w:val="o"/>
+      <w:lvlJc w:val="left"/>
+      <w:pPr>
+        <w:ind w:left="2160" w:hanging="360"/>
+      </w:pPr>
+      <w:rPr>
+        <w:rFonts w:ascii="Courier New" w:hAnsi="Courier New" w:cs="Courier New" w:hint="default"/>
+      </w:rPr>
+    </w:lvl>
+    <w:lvl w:ilvl="2" w:tplc="08070005" w:tentative="1">
+      <w:start w:val="1"/>
+      <w:numFmt w:val="bullet"/>
+      <w:lvlText w:val=""/>
+      <w:lvlJc w:val="left"/>
+      <w:pPr>
+        <w:ind w:left="2880" w:hanging="360"/>
+      </w:pPr>
+      <w:rPr>
+        <w:rFonts w:ascii="Wingdings" w:hAnsi="Wingdings" w:hint="default"/>
+      </w:rPr>
+    </w:lvl>
+    <w:lvl w:ilvl="3" w:tplc="08070001" w:tentative="1">
+      <w:start w:val="1"/>
+      <w:numFmt w:val="bullet"/>
+      <w:lvlText w:val=""/>
+      <w:lvlJc w:val="left"/>
+      <w:pPr>
+        <w:ind w:left="3600" w:hanging="360"/>
+      </w:pPr>
+      <w:rPr>
+        <w:rFonts w:ascii="Symbol" w:hAnsi="Symbol" w:hint="default"/>
+      </w:rPr>
+    </w:lvl>
+    <w:lvl w:ilvl="4" w:tplc="08070003" w:tentative="1">
+      <w:start w:val="1"/>
+      <w:numFmt w:val="bullet"/>
+      <w:lvlText w:val="o"/>
+      <w:lvlJc w:val="left"/>
+      <w:pPr>
+        <w:ind w:left="4320" w:hanging="360"/>
+      </w:pPr>
+      <w:rPr>
+        <w:rFonts w:ascii="Courier New" w:hAnsi="Courier New" w:cs="Courier New" w:hint="default"/>
+      </w:rPr>
+    </w:lvl>
+    <w:lvl w:ilvl="5" w:tplc="08070005" w:tentative="1">
+      <w:start w:val="1"/>
+      <w:numFmt w:val="bullet"/>
+      <w:lvlText w:val=""/>
+      <w:lvlJc w:val="left"/>
+      <w:pPr>
+        <w:ind w:left="5040" w:hanging="360"/>
+      </w:pPr>
+      <w:rPr>
+        <w:rFonts w:ascii="Wingdings" w:hAnsi="Wingdings" w:hint="default"/>
+      </w:rPr>
+    </w:lvl>
+    <w:lvl w:ilvl="6" w:tplc="08070001" w:tentative="1">
+      <w:start w:val="1"/>
+      <w:numFmt w:val="bullet"/>
+      <w:lvlText w:val=""/>
+      <w:lvlJc w:val="left"/>
+      <w:pPr>
+        <w:ind w:left="5760" w:hanging="360"/>
+      </w:pPr>
+      <w:rPr>
+        <w:rFonts w:ascii="Symbol" w:hAnsi="Symbol" w:hint="default"/>
+      </w:rPr>
+    </w:lvl>
+    <w:lvl w:ilvl="7" w:tplc="08070003" w:tentative="1">
+      <w:start w:val="1"/>
+      <w:numFmt w:val="bullet"/>
+      <w:lvlText w:val="o"/>
+      <w:lvlJc w:val="left"/>
+      <w:pPr>
+        <w:ind w:left="6480" w:hanging="360"/>
+      </w:pPr>
+      <w:rPr>
+        <w:rFonts w:ascii="Courier New" w:hAnsi="Courier New" w:cs="Courier New" w:hint="default"/>
+      </w:rPr>
+    </w:lvl>
+    <w:lvl w:ilvl="8" w:tplc="08070005" w:tentative="1">
+      <w:start w:val="1"/>
+      <w:numFmt w:val="bullet"/>
+      <w:lvlText w:val=""/>
+      <w:lvlJc w:val="left"/>
+      <w:pPr>
+        <w:ind w:left="7200" w:hanging="360"/>
+      </w:pPr>
+      <w:rPr>
+        <w:rFonts w:ascii="Wingdings" w:hAnsi="Wingdings" w:hint="default"/>
+      </w:rPr>
+    </w:lvl>
+  </w:abstractNum>
+  <w:abstractNum w:abstractNumId="7" w15:restartNumberingAfterBreak="0">
+    <w:nsid w:val="09F4120E"/>
+    <w:multiLevelType w:val="hybridMultilevel"/>
+    <w:tmpl w:val="A7ECA106"/>
+    <w:lvl w:ilvl="0" w:tplc="08070001">
+      <w:start w:val="1"/>
+      <w:numFmt w:val="bullet"/>
+      <w:lvlText w:val=""/>
+      <w:lvlJc w:val="left"/>
+      <w:pPr>
+        <w:ind w:left="720" w:hanging="360"/>
+      </w:pPr>
+      <w:rPr>
+        <w:rFonts w:ascii="Symbol" w:hAnsi="Symbol" w:hint="default"/>
+      </w:rPr>
+    </w:lvl>
+    <w:lvl w:ilvl="1" w:tplc="08070003" w:tentative="1">
+      <w:start w:val="1"/>
+      <w:numFmt w:val="bullet"/>
+      <w:lvlText w:val="o"/>
+      <w:lvlJc w:val="left"/>
+      <w:pPr>
+        <w:ind w:left="1440" w:hanging="360"/>
+      </w:pPr>
+      <w:rPr>
+        <w:rFonts w:ascii="Courier New" w:hAnsi="Courier New" w:cs="Courier New" w:hint="default"/>
+      </w:rPr>
+    </w:lvl>
+    <w:lvl w:ilvl="2" w:tplc="08070005" w:tentative="1">
+      <w:start w:val="1"/>
+      <w:numFmt w:val="bullet"/>
+      <w:lvlText w:val=""/>
+      <w:lvlJc w:val="left"/>
+      <w:pPr>
+        <w:ind w:left="2160" w:hanging="360"/>
+      </w:pPr>
+      <w:rPr>
+        <w:rFonts w:ascii="Wingdings" w:hAnsi="Wingdings" w:hint="default"/>
+      </w:rPr>
+    </w:lvl>
+    <w:lvl w:ilvl="3" w:tplc="08070001" w:tentative="1">
+      <w:start w:val="1"/>
+      <w:numFmt w:val="bullet"/>
+      <w:lvlText w:val=""/>
+      <w:lvlJc w:val="left"/>
+      <w:pPr>
+        <w:ind w:left="2880" w:hanging="360"/>
+      </w:pPr>
+      <w:rPr>
+        <w:rFonts w:ascii="Symbol" w:hAnsi="Symbol" w:hint="default"/>
+      </w:rPr>
+    </w:lvl>
+    <w:lvl w:ilvl="4" w:tplc="08070003" w:tentative="1">
+      <w:start w:val="1"/>
+      <w:numFmt w:val="bullet"/>
+      <w:lvlText w:val="o"/>
+      <w:lvlJc w:val="left"/>
+      <w:pPr>
+        <w:ind w:left="3600" w:hanging="360"/>
+      </w:pPr>
+      <w:rPr>
+        <w:rFonts w:ascii="Courier New" w:hAnsi="Courier New" w:cs="Courier New" w:hint="default"/>
+      </w:rPr>
+    </w:lvl>
+    <w:lvl w:ilvl="5" w:tplc="08070005" w:tentative="1">
+      <w:start w:val="1"/>
+      <w:numFmt w:val="bullet"/>
+      <w:lvlText w:val=""/>
+      <w:lvlJc w:val="left"/>
+      <w:pPr>
+        <w:ind w:left="4320" w:hanging="360"/>
+      </w:pPr>
+      <w:rPr>
+        <w:rFonts w:ascii="Wingdings" w:hAnsi="Wingdings" w:hint="default"/>
+      </w:rPr>
+    </w:lvl>
+    <w:lvl w:ilvl="6" w:tplc="08070001" w:tentative="1">
+      <w:start w:val="1"/>
+      <w:numFmt w:val="bullet"/>
+      <w:lvlText w:val=""/>
+      <w:lvlJc w:val="left"/>
+      <w:pPr>
+        <w:ind w:left="5040" w:hanging="360"/>
+      </w:pPr>
+      <w:rPr>
+        <w:rFonts w:ascii="Symbol" w:hAnsi="Symbol" w:hint="default"/>
+      </w:rPr>
+    </w:lvl>
+    <w:lvl w:ilvl="7" w:tplc="08070003" w:tentative="1">
+      <w:start w:val="1"/>
+      <w:numFmt w:val="bullet"/>
+      <w:lvlText w:val="o"/>
+      <w:lvlJc w:val="left"/>
+      <w:pPr>
+        <w:ind w:left="5760" w:hanging="360"/>
+      </w:pPr>
+      <w:rPr>
+        <w:rFonts w:ascii="Courier New" w:hAnsi="Courier New" w:cs="Courier New" w:hint="default"/>
+      </w:rPr>
+    </w:lvl>
+    <w:lvl w:ilvl="8" w:tplc="08070005" w:tentative="1">
+      <w:start w:val="1"/>
+      <w:numFmt w:val="bullet"/>
+      <w:lvlText w:val=""/>
+      <w:lvlJc w:val="left"/>
+      <w:pPr>
+        <w:ind w:left="6480" w:hanging="360"/>
+      </w:pPr>
+      <w:rPr>
+        <w:rFonts w:ascii="Wingdings" w:hAnsi="Wingdings" w:hint="default"/>
+      </w:rPr>
+    </w:lvl>
+  </w:abstractNum>
+  <w:abstractNum w:abstractNumId="8" w15:restartNumberingAfterBreak="0">
     <w:nsid w:val="27A80646"/>
     <w:multiLevelType w:val="multilevel"/>
     <w:tmpl w:val="B02C1ADE"/>
@@ -6051,7 +6332,7 @@
       </w:rPr>
     </w:lvl>
   </w:abstractNum>
-  <w:abstractNum w:abstractNumId="6" w15:restartNumberingAfterBreak="0">
+  <w:abstractNum w:abstractNumId="9" w15:restartNumberingAfterBreak="0">
     <w:nsid w:val="3C3F7338"/>
     <w:multiLevelType w:val="multilevel"/>
     <w:tmpl w:val="7682CBCE"/>
@@ -6188,11 +6469,123 @@
       </w:rPr>
     </w:lvl>
   </w:abstractNum>
-  <w:abstractNum w:abstractNumId="7" w15:restartNumberingAfterBreak="0">
+  <w:abstractNum w:abstractNumId="10" w15:restartNumberingAfterBreak="0">
+    <w:nsid w:val="442322E8"/>
+    <w:multiLevelType w:val="hybridMultilevel"/>
+    <w:tmpl w:val="AB7081B6"/>
+    <w:lvl w:ilvl="0" w:tplc="D55A89A2">
+      <w:numFmt w:val="bullet"/>
+      <w:lvlText w:val="–"/>
+      <w:lvlJc w:val="left"/>
+      <w:pPr>
+        <w:ind w:left="720" w:hanging="360"/>
+      </w:pPr>
+      <w:rPr>
+        <w:rFonts w:ascii="Lucida Sans" w:eastAsia="Times New Roman" w:hAnsi="Lucida Sans" w:cs="Times New Roman" w:hint="default"/>
+      </w:rPr>
+    </w:lvl>
+    <w:lvl w:ilvl="1" w:tplc="08070003" w:tentative="1">
+      <w:start w:val="1"/>
+      <w:numFmt w:val="bullet"/>
+      <w:lvlText w:val="o"/>
+      <w:lvlJc w:val="left"/>
+      <w:pPr>
+        <w:ind w:left="1440" w:hanging="360"/>
+      </w:pPr>
+      <w:rPr>
+        <w:rFonts w:ascii="Courier New" w:hAnsi="Courier New" w:cs="Courier New" w:hint="default"/>
+      </w:rPr>
+    </w:lvl>
+    <w:lvl w:ilvl="2" w:tplc="08070005" w:tentative="1">
+      <w:start w:val="1"/>
+      <w:numFmt w:val="bullet"/>
+      <w:lvlText w:val=""/>
+      <w:lvlJc w:val="left"/>
+      <w:pPr>
+        <w:ind w:left="2160" w:hanging="360"/>
+      </w:pPr>
+      <w:rPr>
+        <w:rFonts w:ascii="Wingdings" w:hAnsi="Wingdings" w:hint="default"/>
+      </w:rPr>
+    </w:lvl>
+    <w:lvl w:ilvl="3" w:tplc="08070001" w:tentative="1">
+      <w:start w:val="1"/>
+      <w:numFmt w:val="bullet"/>
+      <w:lvlText w:val=""/>
+      <w:lvlJc w:val="left"/>
+      <w:pPr>
+        <w:ind w:left="2880" w:hanging="360"/>
+      </w:pPr>
+      <w:rPr>
+        <w:rFonts w:ascii="Symbol" w:hAnsi="Symbol" w:hint="default"/>
+      </w:rPr>
+    </w:lvl>
+    <w:lvl w:ilvl="4" w:tplc="08070003" w:tentative="1">
+      <w:start w:val="1"/>
+      <w:numFmt w:val="bullet"/>
+      <w:lvlText w:val="o"/>
+      <w:lvlJc w:val="left"/>
+      <w:pPr>
+        <w:ind w:left="3600" w:hanging="360"/>
+      </w:pPr>
+      <w:rPr>
+        <w:rFonts w:ascii="Courier New" w:hAnsi="Courier New" w:cs="Courier New" w:hint="default"/>
+      </w:rPr>
+    </w:lvl>
+    <w:lvl w:ilvl="5" w:tplc="08070005" w:tentative="1">
+      <w:start w:val="1"/>
+      <w:numFmt w:val="bullet"/>
+      <w:lvlText w:val=""/>
+      <w:lvlJc w:val="left"/>
+      <w:pPr>
+        <w:ind w:left="4320" w:hanging="360"/>
+      </w:pPr>
+      <w:rPr>
+        <w:rFonts w:ascii="Wingdings" w:hAnsi="Wingdings" w:hint="default"/>
+      </w:rPr>
+    </w:lvl>
+    <w:lvl w:ilvl="6" w:tplc="08070001" w:tentative="1">
+      <w:start w:val="1"/>
+      <w:numFmt w:val="bullet"/>
+      <w:lvlText w:val=""/>
+      <w:lvlJc w:val="left"/>
+      <w:pPr>
+        <w:ind w:left="5040" w:hanging="360"/>
+      </w:pPr>
+      <w:rPr>
+        <w:rFonts w:ascii="Symbol" w:hAnsi="Symbol" w:hint="default"/>
+      </w:rPr>
+    </w:lvl>
+    <w:lvl w:ilvl="7" w:tplc="08070003" w:tentative="1">
+      <w:start w:val="1"/>
+      <w:numFmt w:val="bullet"/>
+      <w:lvlText w:val="o"/>
+      <w:lvlJc w:val="left"/>
+      <w:pPr>
+        <w:ind w:left="5760" w:hanging="360"/>
+      </w:pPr>
+      <w:rPr>
+        <w:rFonts w:ascii="Courier New" w:hAnsi="Courier New" w:cs="Courier New" w:hint="default"/>
+      </w:rPr>
+    </w:lvl>
+    <w:lvl w:ilvl="8" w:tplc="08070005" w:tentative="1">
+      <w:start w:val="1"/>
+      <w:numFmt w:val="bullet"/>
+      <w:lvlText w:val=""/>
+      <w:lvlJc w:val="left"/>
+      <w:pPr>
+        <w:ind w:left="6480" w:hanging="360"/>
+      </w:pPr>
+      <w:rPr>
+        <w:rFonts w:ascii="Wingdings" w:hAnsi="Wingdings" w:hint="default"/>
+      </w:rPr>
+    </w:lvl>
+  </w:abstractNum>
+  <w:abstractNum w:abstractNumId="11" w15:restartNumberingAfterBreak="0">
     <w:nsid w:val="6B72437D"/>
     <w:multiLevelType w:val="hybridMultilevel"/>
-    <w:tmpl w:val="CA3CD43C"/>
-    <w:lvl w:ilvl="0" w:tplc="0807000F">
+    <w:tmpl w:val="ACDC2102"/>
+    <w:lvl w:ilvl="0" w:tplc="C0EE26D0">
       <w:start w:val="1"/>
       <w:numFmt w:val="decimal"/>
       <w:lvlText w:val="%1."/>
@@ -6202,6 +6595,8 @@
       </w:pPr>
       <w:rPr>
         <w:rFonts w:hint="default"/>
+        <w:b/>
+        <w:bCs/>
       </w:rPr>
     </w:lvl>
     <w:lvl w:ilvl="1" w:tplc="08070001">
@@ -6280,7 +6675,119 @@
       </w:pPr>
     </w:lvl>
   </w:abstractNum>
-  <w:abstractNum w:abstractNumId="8" w15:restartNumberingAfterBreak="0">
+  <w:abstractNum w:abstractNumId="12" w15:restartNumberingAfterBreak="0">
+    <w:nsid w:val="6C3A3DA1"/>
+    <w:multiLevelType w:val="hybridMultilevel"/>
+    <w:tmpl w:val="228CA14E"/>
+    <w:lvl w:ilvl="0" w:tplc="D55A89A2">
+      <w:numFmt w:val="bullet"/>
+      <w:lvlText w:val="–"/>
+      <w:lvlJc w:val="left"/>
+      <w:pPr>
+        <w:ind w:left="720" w:hanging="360"/>
+      </w:pPr>
+      <w:rPr>
+        <w:rFonts w:ascii="Lucida Sans" w:eastAsia="Times New Roman" w:hAnsi="Lucida Sans" w:cs="Times New Roman" w:hint="default"/>
+      </w:rPr>
+    </w:lvl>
+    <w:lvl w:ilvl="1" w:tplc="08070003" w:tentative="1">
+      <w:start w:val="1"/>
+      <w:numFmt w:val="bullet"/>
+      <w:lvlText w:val="o"/>
+      <w:lvlJc w:val="left"/>
+      <w:pPr>
+        <w:ind w:left="1440" w:hanging="360"/>
+      </w:pPr>
+      <w:rPr>
+        <w:rFonts w:ascii="Courier New" w:hAnsi="Courier New" w:cs="Courier New" w:hint="default"/>
+      </w:rPr>
+    </w:lvl>
+    <w:lvl w:ilvl="2" w:tplc="08070005" w:tentative="1">
+      <w:start w:val="1"/>
+      <w:numFmt w:val="bullet"/>
+      <w:lvlText w:val=""/>
+      <w:lvlJc w:val="left"/>
+      <w:pPr>
+        <w:ind w:left="2160" w:hanging="360"/>
+      </w:pPr>
+      <w:rPr>
+        <w:rFonts w:ascii="Wingdings" w:hAnsi="Wingdings" w:hint="default"/>
+      </w:rPr>
+    </w:lvl>
+    <w:lvl w:ilvl="3" w:tplc="08070001" w:tentative="1">
+      <w:start w:val="1"/>
+      <w:numFmt w:val="bullet"/>
+      <w:lvlText w:val=""/>
+      <w:lvlJc w:val="left"/>
+      <w:pPr>
+        <w:ind w:left="2880" w:hanging="360"/>
+      </w:pPr>
+      <w:rPr>
+        <w:rFonts w:ascii="Symbol" w:hAnsi="Symbol" w:hint="default"/>
+      </w:rPr>
+    </w:lvl>
+    <w:lvl w:ilvl="4" w:tplc="08070003" w:tentative="1">
+      <w:start w:val="1"/>
+      <w:numFmt w:val="bullet"/>
+      <w:lvlText w:val="o"/>
+      <w:lvlJc w:val="left"/>
+      <w:pPr>
+        <w:ind w:left="3600" w:hanging="360"/>
+      </w:pPr>
+      <w:rPr>
+        <w:rFonts w:ascii="Courier New" w:hAnsi="Courier New" w:cs="Courier New" w:hint="default"/>
+      </w:rPr>
+    </w:lvl>
+    <w:lvl w:ilvl="5" w:tplc="08070005" w:tentative="1">
+      <w:start w:val="1"/>
+      <w:numFmt w:val="bullet"/>
+      <w:lvlText w:val=""/>
+      <w:lvlJc w:val="left"/>
+      <w:pPr>
+        <w:ind w:left="4320" w:hanging="360"/>
+      </w:pPr>
+      <w:rPr>
+        <w:rFonts w:ascii="Wingdings" w:hAnsi="Wingdings" w:hint="default"/>
+      </w:rPr>
+    </w:lvl>
+    <w:lvl w:ilvl="6" w:tplc="08070001" w:tentative="1">
+      <w:start w:val="1"/>
+      <w:numFmt w:val="bullet"/>
+      <w:lvlText w:val=""/>
+      <w:lvlJc w:val="left"/>
+      <w:pPr>
+        <w:ind w:left="5040" w:hanging="360"/>
+      </w:pPr>
+      <w:rPr>
+        <w:rFonts w:ascii="Symbol" w:hAnsi="Symbol" w:hint="default"/>
+      </w:rPr>
+    </w:lvl>
+    <w:lvl w:ilvl="7" w:tplc="08070003" w:tentative="1">
+      <w:start w:val="1"/>
+      <w:numFmt w:val="bullet"/>
+      <w:lvlText w:val="o"/>
+      <w:lvlJc w:val="left"/>
+      <w:pPr>
+        <w:ind w:left="5760" w:hanging="360"/>
+      </w:pPr>
+      <w:rPr>
+        <w:rFonts w:ascii="Courier New" w:hAnsi="Courier New" w:cs="Courier New" w:hint="default"/>
+      </w:rPr>
+    </w:lvl>
+    <w:lvl w:ilvl="8" w:tplc="08070005" w:tentative="1">
+      <w:start w:val="1"/>
+      <w:numFmt w:val="bullet"/>
+      <w:lvlText w:val=""/>
+      <w:lvlJc w:val="left"/>
+      <w:pPr>
+        <w:ind w:left="6480" w:hanging="360"/>
+      </w:pPr>
+      <w:rPr>
+        <w:rFonts w:ascii="Wingdings" w:hAnsi="Wingdings" w:hint="default"/>
+      </w:rPr>
+    </w:lvl>
+  </w:abstractNum>
+  <w:abstractNum w:abstractNumId="13" w15:restartNumberingAfterBreak="0">
     <w:nsid w:val="75D95E3C"/>
     <w:multiLevelType w:val="hybridMultilevel"/>
     <w:tmpl w:val="74127AB2"/>
@@ -6424,28 +6931,43 @@
     <w:abstractNumId w:val="0"/>
   </w:num>
   <w:num w:numId="11" w16cid:durableId="2061973406">
+    <w:abstractNumId w:val="9"/>
+  </w:num>
+  <w:num w:numId="12" w16cid:durableId="102463608">
+    <w:abstractNumId w:val="8"/>
+  </w:num>
+  <w:num w:numId="13" w16cid:durableId="1486625574">
+    <w:abstractNumId w:val="8"/>
+  </w:num>
+  <w:num w:numId="14" w16cid:durableId="126975659">
+    <w:abstractNumId w:val="8"/>
+  </w:num>
+  <w:num w:numId="15" w16cid:durableId="1781991711">
+    <w:abstractNumId w:val="8"/>
+  </w:num>
+  <w:num w:numId="16" w16cid:durableId="1034429760">
+    <w:abstractNumId w:val="8"/>
+  </w:num>
+  <w:num w:numId="17" w16cid:durableId="1004279465">
+    <w:abstractNumId w:val="11"/>
+  </w:num>
+  <w:num w:numId="18" w16cid:durableId="2093115027">
+    <w:abstractNumId w:val="13"/>
+  </w:num>
+  <w:num w:numId="19" w16cid:durableId="1679231816">
+    <w:abstractNumId w:val="7"/>
+  </w:num>
+  <w:num w:numId="20" w16cid:durableId="501624683">
+    <w:abstractNumId w:val="10"/>
+  </w:num>
+  <w:num w:numId="21" w16cid:durableId="458842431">
     <w:abstractNumId w:val="6"/>
   </w:num>
-  <w:num w:numId="12" w16cid:durableId="102463608">
+  <w:num w:numId="22" w16cid:durableId="68163067">
+    <w:abstractNumId w:val="12"/>
+  </w:num>
+  <w:num w:numId="23" w16cid:durableId="133181506">
     <w:abstractNumId w:val="5"/>
-  </w:num>
-  <w:num w:numId="13" w16cid:durableId="1486625574">
-    <w:abstractNumId w:val="5"/>
-  </w:num>
-  <w:num w:numId="14" w16cid:durableId="126975659">
-    <w:abstractNumId w:val="5"/>
-  </w:num>
-  <w:num w:numId="15" w16cid:durableId="1781991711">
-    <w:abstractNumId w:val="5"/>
-  </w:num>
-  <w:num w:numId="16" w16cid:durableId="1034429760">
-    <w:abstractNumId w:val="5"/>
-  </w:num>
-  <w:num w:numId="17" w16cid:durableId="1004279465">
-    <w:abstractNumId w:val="7"/>
-  </w:num>
-  <w:num w:numId="18" w16cid:durableId="2093115027">
-    <w:abstractNumId w:val="8"/>
   </w:num>
 </w:numbering>
 </file>

</xml_diff>